<commit_message>
modifica documentazione con aggiunta di .pdf
</commit_message>
<xml_diff>
--- a/documentazione/Doc_ProgettoIcon.docx
+++ b/documentazione/Doc_ProgettoIcon.docx
@@ -346,7 +346,7 @@
           <w:r>
             <w:fldChar w:fldCharType="separate"/>
           </w:r>
-          <w:hyperlink w:anchor="_Toc222443615" w:history="1">
+          <w:hyperlink w:anchor="_Toc222444195" w:history="1">
             <w:r>
               <w:rPr>
                 <w:rStyle w:val="Collegamentoipertestuale"/>
@@ -392,7 +392,7 @@
                 <w:noProof/>
                 <w:webHidden/>
               </w:rPr>
-              <w:instrText xml:space="preserve"> PAGEREF _Toc222443615 \h </w:instrText>
+              <w:instrText xml:space="preserve"> PAGEREF _Toc222444195 \h </w:instrText>
             </w:r>
             <w:r>
               <w:rPr>
@@ -440,7 +440,7 @@
               <w14:ligatures w14:val="standardContextual"/>
             </w:rPr>
           </w:pPr>
-          <w:hyperlink w:anchor="_Toc222443616" w:history="1">
+          <w:hyperlink w:anchor="_Toc222444196" w:history="1">
             <w:r>
               <w:rPr>
                 <w:rStyle w:val="Collegamentoipertestuale"/>
@@ -486,7 +486,7 @@
                 <w:noProof/>
                 <w:webHidden/>
               </w:rPr>
-              <w:instrText xml:space="preserve"> PAGEREF _Toc222443616 \h </w:instrText>
+              <w:instrText xml:space="preserve"> PAGEREF _Toc222444196 \h </w:instrText>
             </w:r>
             <w:r>
               <w:rPr>
@@ -534,7 +534,7 @@
               <w14:ligatures w14:val="standardContextual"/>
             </w:rPr>
           </w:pPr>
-          <w:hyperlink w:anchor="_Toc222443617" w:history="1">
+          <w:hyperlink w:anchor="_Toc222444197" w:history="1">
             <w:r>
               <w:rPr>
                 <w:rStyle w:val="Collegamentoipertestuale"/>
@@ -580,7 +580,7 @@
                 <w:noProof/>
                 <w:webHidden/>
               </w:rPr>
-              <w:instrText xml:space="preserve"> PAGEREF _Toc222443617 \h </w:instrText>
+              <w:instrText xml:space="preserve"> PAGEREF _Toc222444197 \h </w:instrText>
             </w:r>
             <w:r>
               <w:rPr>
@@ -628,7 +628,7 @@
               <w14:ligatures w14:val="standardContextual"/>
             </w:rPr>
           </w:pPr>
-          <w:hyperlink w:anchor="_Toc222443618" w:history="1">
+          <w:hyperlink w:anchor="_Toc222444198" w:history="1">
             <w:r>
               <w:rPr>
                 <w:rStyle w:val="Collegamentoipertestuale"/>
@@ -674,7 +674,7 @@
                 <w:noProof/>
                 <w:webHidden/>
               </w:rPr>
-              <w:instrText xml:space="preserve"> PAGEREF _Toc222443618 \h </w:instrText>
+              <w:instrText xml:space="preserve"> PAGEREF _Toc222444198 \h </w:instrText>
             </w:r>
             <w:r>
               <w:rPr>
@@ -722,7 +722,7 @@
               <w14:ligatures w14:val="standardContextual"/>
             </w:rPr>
           </w:pPr>
-          <w:hyperlink w:anchor="_Toc222443619" w:history="1">
+          <w:hyperlink w:anchor="_Toc222444199" w:history="1">
             <w:r>
               <w:rPr>
                 <w:rStyle w:val="Collegamentoipertestuale"/>
@@ -768,7 +768,7 @@
                 <w:noProof/>
                 <w:webHidden/>
               </w:rPr>
-              <w:instrText xml:space="preserve"> PAGEREF _Toc222443619 \h </w:instrText>
+              <w:instrText xml:space="preserve"> PAGEREF _Toc222444199 \h </w:instrText>
             </w:r>
             <w:r>
               <w:rPr>
@@ -816,7 +816,7 @@
               <w14:ligatures w14:val="standardContextual"/>
             </w:rPr>
           </w:pPr>
-          <w:hyperlink w:anchor="_Toc222443620" w:history="1">
+          <w:hyperlink w:anchor="_Toc222444200" w:history="1">
             <w:r>
               <w:rPr>
                 <w:rStyle w:val="Collegamentoipertestuale"/>
@@ -862,7 +862,7 @@
                 <w:noProof/>
                 <w:webHidden/>
               </w:rPr>
-              <w:instrText xml:space="preserve"> PAGEREF _Toc222443620 \h </w:instrText>
+              <w:instrText xml:space="preserve"> PAGEREF _Toc222444200 \h </w:instrText>
             </w:r>
             <w:r>
               <w:rPr>
@@ -883,6 +883,96 @@
                 <w:webHidden/>
               </w:rPr>
               <w:t>9</w:t>
+            </w:r>
+            <w:r>
+              <w:rPr>
+                <w:noProof/>
+                <w:webHidden/>
+              </w:rPr>
+              <w:fldChar w:fldCharType="end"/>
+            </w:r>
+          </w:hyperlink>
+        </w:p>
+        <w:p>
+          <w:pPr>
+            <w:pStyle w:val="Sommario1"/>
+            <w:rPr>
+              <w:rFonts w:eastAsiaTheme="minorEastAsia"/>
+              <w:noProof/>
+              <w:kern w:val="2"/>
+              <w:sz w:val="24"/>
+              <w:szCs w:val="24"/>
+              <w:lang w:eastAsia="it-IT"/>
+              <w14:ligatures w14:val="standardContextual"/>
+            </w:rPr>
+          </w:pPr>
+          <w:hyperlink w:anchor="_Toc222444201" w:history="1">
+            <w:r>
+              <w:rPr>
+                <w:rStyle w:val="Collegamentoipertestuale"/>
+                <w:noProof/>
+              </w:rPr>
+              <w:t>2.</w:t>
+            </w:r>
+            <w:r>
+              <w:rPr>
+                <w:rFonts w:eastAsiaTheme="minorEastAsia"/>
+                <w:noProof/>
+                <w:kern w:val="2"/>
+                <w:sz w:val="24"/>
+                <w:szCs w:val="24"/>
+                <w:lang w:eastAsia="it-IT"/>
+                <w14:ligatures w14:val="standardContextual"/>
+              </w:rPr>
+              <w:tab/>
+            </w:r>
+            <w:r>
+              <w:rPr>
+                <w:rStyle w:val="Collegamentoipertestuale"/>
+                <w:noProof/>
+              </w:rPr>
+              <w:t>Recommender System</w:t>
+            </w:r>
+            <w:r>
+              <w:rPr>
+                <w:noProof/>
+                <w:webHidden/>
+              </w:rPr>
+              <w:tab/>
+            </w:r>
+            <w:r>
+              <w:rPr>
+                <w:noProof/>
+                <w:webHidden/>
+              </w:rPr>
+              <w:fldChar w:fldCharType="begin"/>
+            </w:r>
+            <w:r>
+              <w:rPr>
+                <w:noProof/>
+                <w:webHidden/>
+              </w:rPr>
+              <w:instrText xml:space="preserve"> PAGEREF _Toc222444201 \h </w:instrText>
+            </w:r>
+            <w:r>
+              <w:rPr>
+                <w:noProof/>
+                <w:webHidden/>
+              </w:rPr>
+            </w:r>
+            <w:r>
+              <w:rPr>
+                <w:noProof/>
+                <w:webHidden/>
+              </w:rPr>
+              <w:fldChar w:fldCharType="separate"/>
+            </w:r>
+            <w:r>
+              <w:rPr>
+                <w:noProof/>
+                <w:webHidden/>
+              </w:rPr>
+              <w:t>12</w:t>
             </w:r>
             <w:r>
               <w:rPr>
@@ -910,13 +1000,13 @@
               <w14:ligatures w14:val="standardContextual"/>
             </w:rPr>
           </w:pPr>
-          <w:hyperlink w:anchor="_Toc222443621" w:history="1">
+          <w:hyperlink w:anchor="_Toc222444202" w:history="1">
             <w:r>
               <w:rPr>
                 <w:rStyle w:val="Collegamentoipertestuale"/>
                 <w:noProof/>
               </w:rPr>
-              <w:t>1.6.</w:t>
+              <w:t>2.1.</w:t>
             </w:r>
             <w:r>
               <w:rPr>
@@ -935,7 +1025,7 @@
                 <w:rStyle w:val="Collegamentoipertestuale"/>
                 <w:noProof/>
               </w:rPr>
-              <w:t>Elenco argomenti di interesse</w:t>
+              <w:t>Sommario</w:t>
             </w:r>
             <w:r>
               <w:rPr>
@@ -956,97 +1046,7 @@
                 <w:noProof/>
                 <w:webHidden/>
               </w:rPr>
-              <w:instrText xml:space="preserve"> PAGEREF _Toc222443621 \h </w:instrText>
-            </w:r>
-            <w:r>
-              <w:rPr>
-                <w:noProof/>
-                <w:webHidden/>
-              </w:rPr>
-            </w:r>
-            <w:r>
-              <w:rPr>
-                <w:noProof/>
-                <w:webHidden/>
-              </w:rPr>
-              <w:fldChar w:fldCharType="separate"/>
-            </w:r>
-            <w:r>
-              <w:rPr>
-                <w:noProof/>
-                <w:webHidden/>
-              </w:rPr>
-              <w:t>11</w:t>
-            </w:r>
-            <w:r>
-              <w:rPr>
-                <w:noProof/>
-                <w:webHidden/>
-              </w:rPr>
-              <w:fldChar w:fldCharType="end"/>
-            </w:r>
-          </w:hyperlink>
-        </w:p>
-        <w:p>
-          <w:pPr>
-            <w:pStyle w:val="Sommario1"/>
-            <w:rPr>
-              <w:rFonts w:eastAsiaTheme="minorEastAsia"/>
-              <w:noProof/>
-              <w:kern w:val="2"/>
-              <w:sz w:val="24"/>
-              <w:szCs w:val="24"/>
-              <w:lang w:eastAsia="it-IT"/>
-              <w14:ligatures w14:val="standardContextual"/>
-            </w:rPr>
-          </w:pPr>
-          <w:hyperlink w:anchor="_Toc222443622" w:history="1">
-            <w:r>
-              <w:rPr>
-                <w:rStyle w:val="Collegamentoipertestuale"/>
-                <w:noProof/>
-              </w:rPr>
-              <w:t>2.</w:t>
-            </w:r>
-            <w:r>
-              <w:rPr>
-                <w:rFonts w:eastAsiaTheme="minorEastAsia"/>
-                <w:noProof/>
-                <w:kern w:val="2"/>
-                <w:sz w:val="24"/>
-                <w:szCs w:val="24"/>
-                <w:lang w:eastAsia="it-IT"/>
-                <w14:ligatures w14:val="standardContextual"/>
-              </w:rPr>
-              <w:tab/>
-            </w:r>
-            <w:r>
-              <w:rPr>
-                <w:rStyle w:val="Collegamentoipertestuale"/>
-                <w:noProof/>
-              </w:rPr>
-              <w:t>Recommender System</w:t>
-            </w:r>
-            <w:r>
-              <w:rPr>
-                <w:noProof/>
-                <w:webHidden/>
-              </w:rPr>
-              <w:tab/>
-            </w:r>
-            <w:r>
-              <w:rPr>
-                <w:noProof/>
-                <w:webHidden/>
-              </w:rPr>
-              <w:fldChar w:fldCharType="begin"/>
-            </w:r>
-            <w:r>
-              <w:rPr>
-                <w:noProof/>
-                <w:webHidden/>
-              </w:rPr>
-              <w:instrText xml:space="preserve"> PAGEREF _Toc222443622 \h </w:instrText>
+              <w:instrText xml:space="preserve"> PAGEREF _Toc222444202 \h </w:instrText>
             </w:r>
             <w:r>
               <w:rPr>
@@ -1094,13 +1094,13 @@
               <w14:ligatures w14:val="standardContextual"/>
             </w:rPr>
           </w:pPr>
-          <w:hyperlink w:anchor="_Toc222443623" w:history="1">
+          <w:hyperlink w:anchor="_Toc222444203" w:history="1">
             <w:r>
               <w:rPr>
                 <w:rStyle w:val="Collegamentoipertestuale"/>
                 <w:noProof/>
               </w:rPr>
-              <w:t>2.1.</w:t>
+              <w:t>2.2.</w:t>
             </w:r>
             <w:r>
               <w:rPr>
@@ -1119,7 +1119,7 @@
                 <w:rStyle w:val="Collegamentoipertestuale"/>
                 <w:noProof/>
               </w:rPr>
-              <w:t>Sommario</w:t>
+              <w:t>Scelta della metrica</w:t>
             </w:r>
             <w:r>
               <w:rPr>
@@ -1140,7 +1140,7 @@
                 <w:noProof/>
                 <w:webHidden/>
               </w:rPr>
-              <w:instrText xml:space="preserve"> PAGEREF _Toc222443623 \h </w:instrText>
+              <w:instrText xml:space="preserve"> PAGEREF _Toc222444203 \h </w:instrText>
             </w:r>
             <w:r>
               <w:rPr>
@@ -1188,13 +1188,13 @@
               <w14:ligatures w14:val="standardContextual"/>
             </w:rPr>
           </w:pPr>
-          <w:hyperlink w:anchor="_Toc222443624" w:history="1">
+          <w:hyperlink w:anchor="_Toc222444204" w:history="1">
             <w:r>
               <w:rPr>
                 <w:rStyle w:val="Collegamentoipertestuale"/>
                 <w:noProof/>
               </w:rPr>
-              <w:t>2.2.</w:t>
+              <w:t>2.3.</w:t>
             </w:r>
             <w:r>
               <w:rPr>
@@ -1213,7 +1213,7 @@
                 <w:rStyle w:val="Collegamentoipertestuale"/>
                 <w:noProof/>
               </w:rPr>
-              <w:t>Scelta della metrica</w:t>
+              <w:t>Realizzazione</w:t>
             </w:r>
             <w:r>
               <w:rPr>
@@ -1234,7 +1234,7 @@
                 <w:noProof/>
                 <w:webHidden/>
               </w:rPr>
-              <w:instrText xml:space="preserve"> PAGEREF _Toc222443624 \h </w:instrText>
+              <w:instrText xml:space="preserve"> PAGEREF _Toc222444204 \h </w:instrText>
             </w:r>
             <w:r>
               <w:rPr>
@@ -1282,13 +1282,13 @@
               <w14:ligatures w14:val="standardContextual"/>
             </w:rPr>
           </w:pPr>
-          <w:hyperlink w:anchor="_Toc222443625" w:history="1">
+          <w:hyperlink w:anchor="_Toc222444205" w:history="1">
             <w:r>
               <w:rPr>
                 <w:rStyle w:val="Collegamentoipertestuale"/>
                 <w:noProof/>
               </w:rPr>
-              <w:t>2.3.</w:t>
+              <w:t>2.4.</w:t>
             </w:r>
             <w:r>
               <w:rPr>
@@ -1307,7 +1307,7 @@
                 <w:rStyle w:val="Collegamentoipertestuale"/>
                 <w:noProof/>
               </w:rPr>
-              <w:t>Realizzazione</w:t>
+              <w:t>Classificazione</w:t>
             </w:r>
             <w:r>
               <w:rPr>
@@ -1328,7 +1328,7 @@
                 <w:noProof/>
                 <w:webHidden/>
               </w:rPr>
-              <w:instrText xml:space="preserve"> PAGEREF _Toc222443625 \h </w:instrText>
+              <w:instrText xml:space="preserve"> PAGEREF _Toc222444205 \h </w:instrText>
             </w:r>
             <w:r>
               <w:rPr>
@@ -1348,7 +1348,7 @@
                 <w:noProof/>
                 <w:webHidden/>
               </w:rPr>
-              <w:t>12</w:t>
+              <w:t>14</w:t>
             </w:r>
             <w:r>
               <w:rPr>
@@ -1376,13 +1376,13 @@
               <w14:ligatures w14:val="standardContextual"/>
             </w:rPr>
           </w:pPr>
-          <w:hyperlink w:anchor="_Toc222443626" w:history="1">
+          <w:hyperlink w:anchor="_Toc222444206" w:history="1">
             <w:r>
               <w:rPr>
                 <w:rStyle w:val="Collegamentoipertestuale"/>
                 <w:noProof/>
               </w:rPr>
-              <w:t>2.4.</w:t>
+              <w:t>2.5.</w:t>
             </w:r>
             <w:r>
               <w:rPr>
@@ -1401,7 +1401,7 @@
                 <w:rStyle w:val="Collegamentoipertestuale"/>
                 <w:noProof/>
               </w:rPr>
-              <w:t>Classificazione</w:t>
+              <w:t>Modello Adottato</w:t>
             </w:r>
             <w:r>
               <w:rPr>
@@ -1422,7 +1422,7 @@
                 <w:noProof/>
                 <w:webHidden/>
               </w:rPr>
-              <w:instrText xml:space="preserve"> PAGEREF _Toc222443626 \h </w:instrText>
+              <w:instrText xml:space="preserve"> PAGEREF _Toc222444206 \h </w:instrText>
             </w:r>
             <w:r>
               <w:rPr>
@@ -1470,13 +1470,13 @@
               <w14:ligatures w14:val="standardContextual"/>
             </w:rPr>
           </w:pPr>
-          <w:hyperlink w:anchor="_Toc222443627" w:history="1">
+          <w:hyperlink w:anchor="_Toc222444207" w:history="1">
             <w:r>
               <w:rPr>
                 <w:rStyle w:val="Collegamentoipertestuale"/>
                 <w:noProof/>
               </w:rPr>
-              <w:t>2.5.</w:t>
+              <w:t>2.6.</w:t>
             </w:r>
             <w:r>
               <w:rPr>
@@ -1495,7 +1495,7 @@
                 <w:rStyle w:val="Collegamentoipertestuale"/>
                 <w:noProof/>
               </w:rPr>
-              <w:t>Modello Adottato</w:t>
+              <w:t>Dataset</w:t>
             </w:r>
             <w:r>
               <w:rPr>
@@ -1516,7 +1516,7 @@
                 <w:noProof/>
                 <w:webHidden/>
               </w:rPr>
-              <w:instrText xml:space="preserve"> PAGEREF _Toc222443627 \h </w:instrText>
+              <w:instrText xml:space="preserve"> PAGEREF _Toc222444207 \h </w:instrText>
             </w:r>
             <w:r>
               <w:rPr>
@@ -1536,7 +1536,7 @@
                 <w:noProof/>
                 <w:webHidden/>
               </w:rPr>
-              <w:t>14</w:t>
+              <w:t>15</w:t>
             </w:r>
             <w:r>
               <w:rPr>
@@ -1564,13 +1564,13 @@
               <w14:ligatures w14:val="standardContextual"/>
             </w:rPr>
           </w:pPr>
-          <w:hyperlink w:anchor="_Toc222443628" w:history="1">
+          <w:hyperlink w:anchor="_Toc222444208" w:history="1">
             <w:r>
               <w:rPr>
                 <w:rStyle w:val="Collegamentoipertestuale"/>
                 <w:noProof/>
               </w:rPr>
-              <w:t>2.6.</w:t>
+              <w:t>2.7.</w:t>
             </w:r>
             <w:r>
               <w:rPr>
@@ -1589,7 +1589,7 @@
                 <w:rStyle w:val="Collegamentoipertestuale"/>
                 <w:noProof/>
               </w:rPr>
-              <w:t>Dataset</w:t>
+              <w:t>Pre-processing dei dati</w:t>
             </w:r>
             <w:r>
               <w:rPr>
@@ -1610,7 +1610,7 @@
                 <w:noProof/>
                 <w:webHidden/>
               </w:rPr>
-              <w:instrText xml:space="preserve"> PAGEREF _Toc222443628 \h </w:instrText>
+              <w:instrText xml:space="preserve"> PAGEREF _Toc222444208 \h </w:instrText>
             </w:r>
             <w:r>
               <w:rPr>
@@ -1630,7 +1630,7 @@
                 <w:noProof/>
                 <w:webHidden/>
               </w:rPr>
-              <w:t>15</w:t>
+              <w:t>16</w:t>
             </w:r>
             <w:r>
               <w:rPr>
@@ -1658,13 +1658,13 @@
               <w14:ligatures w14:val="standardContextual"/>
             </w:rPr>
           </w:pPr>
-          <w:hyperlink w:anchor="_Toc222443629" w:history="1">
+          <w:hyperlink w:anchor="_Toc222444209" w:history="1">
             <w:r>
               <w:rPr>
                 <w:rStyle w:val="Collegamentoipertestuale"/>
                 <w:noProof/>
               </w:rPr>
-              <w:t>2.7.</w:t>
+              <w:t>2.8.</w:t>
             </w:r>
             <w:r>
               <w:rPr>
@@ -1683,7 +1683,7 @@
                 <w:rStyle w:val="Collegamentoipertestuale"/>
                 <w:noProof/>
               </w:rPr>
-              <w:t>Pre-processing dei dati</w:t>
+              <w:t>Miglioramento del modello e Hyperparameters Tuning</w:t>
             </w:r>
             <w:r>
               <w:rPr>
@@ -1704,7 +1704,7 @@
                 <w:noProof/>
                 <w:webHidden/>
               </w:rPr>
-              <w:instrText xml:space="preserve"> PAGEREF _Toc222443629 \h </w:instrText>
+              <w:instrText xml:space="preserve"> PAGEREF _Toc222444209 \h </w:instrText>
             </w:r>
             <w:r>
               <w:rPr>
@@ -1752,13 +1752,13 @@
               <w14:ligatures w14:val="standardContextual"/>
             </w:rPr>
           </w:pPr>
-          <w:hyperlink w:anchor="_Toc222443630" w:history="1">
+          <w:hyperlink w:anchor="_Toc222444210" w:history="1">
             <w:r>
               <w:rPr>
                 <w:rStyle w:val="Collegamentoipertestuale"/>
                 <w:noProof/>
               </w:rPr>
-              <w:t>2.8.</w:t>
+              <w:t>2.9.</w:t>
             </w:r>
             <w:r>
               <w:rPr>
@@ -1777,7 +1777,7 @@
                 <w:rStyle w:val="Collegamentoipertestuale"/>
                 <w:noProof/>
               </w:rPr>
-              <w:t>Miglioramento del modello e Hyperparameters Tuning</w:t>
+              <w:t>Predizione su nuovi dati</w:t>
             </w:r>
             <w:r>
               <w:rPr>
@@ -1798,7 +1798,7 @@
                 <w:noProof/>
                 <w:webHidden/>
               </w:rPr>
-              <w:instrText xml:space="preserve"> PAGEREF _Toc222443630 \h </w:instrText>
+              <w:instrText xml:space="preserve"> PAGEREF _Toc222444210 \h </w:instrText>
             </w:r>
             <w:r>
               <w:rPr>
@@ -1818,7 +1818,97 @@
                 <w:noProof/>
                 <w:webHidden/>
               </w:rPr>
-              <w:t>16</w:t>
+              <w:t>17</w:t>
+            </w:r>
+            <w:r>
+              <w:rPr>
+                <w:noProof/>
+                <w:webHidden/>
+              </w:rPr>
+              <w:fldChar w:fldCharType="end"/>
+            </w:r>
+          </w:hyperlink>
+        </w:p>
+        <w:p>
+          <w:pPr>
+            <w:pStyle w:val="Sommario1"/>
+            <w:rPr>
+              <w:rFonts w:eastAsiaTheme="minorEastAsia"/>
+              <w:noProof/>
+              <w:kern w:val="2"/>
+              <w:sz w:val="24"/>
+              <w:szCs w:val="24"/>
+              <w:lang w:eastAsia="it-IT"/>
+              <w14:ligatures w14:val="standardContextual"/>
+            </w:rPr>
+          </w:pPr>
+          <w:hyperlink w:anchor="_Toc222444211" w:history="1">
+            <w:r>
+              <w:rPr>
+                <w:rStyle w:val="Collegamentoipertestuale"/>
+                <w:noProof/>
+              </w:rPr>
+              <w:t>3.</w:t>
+            </w:r>
+            <w:r>
+              <w:rPr>
+                <w:rFonts w:eastAsiaTheme="minorEastAsia"/>
+                <w:noProof/>
+                <w:kern w:val="2"/>
+                <w:sz w:val="24"/>
+                <w:szCs w:val="24"/>
+                <w:lang w:eastAsia="it-IT"/>
+                <w14:ligatures w14:val="standardContextual"/>
+              </w:rPr>
+              <w:tab/>
+            </w:r>
+            <w:r>
+              <w:rPr>
+                <w:rStyle w:val="Collegamentoipertestuale"/>
+                <w:noProof/>
+              </w:rPr>
+              <w:t>Knowledge Base</w:t>
+            </w:r>
+            <w:r>
+              <w:rPr>
+                <w:noProof/>
+                <w:webHidden/>
+              </w:rPr>
+              <w:tab/>
+            </w:r>
+            <w:r>
+              <w:rPr>
+                <w:noProof/>
+                <w:webHidden/>
+              </w:rPr>
+              <w:fldChar w:fldCharType="begin"/>
+            </w:r>
+            <w:r>
+              <w:rPr>
+                <w:noProof/>
+                <w:webHidden/>
+              </w:rPr>
+              <w:instrText xml:space="preserve"> PAGEREF _Toc222444211 \h </w:instrText>
+            </w:r>
+            <w:r>
+              <w:rPr>
+                <w:noProof/>
+                <w:webHidden/>
+              </w:rPr>
+            </w:r>
+            <w:r>
+              <w:rPr>
+                <w:noProof/>
+                <w:webHidden/>
+              </w:rPr>
+              <w:fldChar w:fldCharType="separate"/>
+            </w:r>
+            <w:r>
+              <w:rPr>
+                <w:noProof/>
+                <w:webHidden/>
+              </w:rPr>
+              <w:t>19</w:t>
             </w:r>
             <w:r>
               <w:rPr>
@@ -1846,13 +1936,13 @@
               <w14:ligatures w14:val="standardContextual"/>
             </w:rPr>
           </w:pPr>
-          <w:hyperlink w:anchor="_Toc222443631" w:history="1">
+          <w:hyperlink w:anchor="_Toc222444212" w:history="1">
             <w:r>
               <w:rPr>
                 <w:rStyle w:val="Collegamentoipertestuale"/>
                 <w:noProof/>
               </w:rPr>
-              <w:t>2.9.</w:t>
+              <w:t>3.1.</w:t>
             </w:r>
             <w:r>
               <w:rPr>
@@ -1871,7 +1961,7 @@
                 <w:rStyle w:val="Collegamentoipertestuale"/>
                 <w:noProof/>
               </w:rPr>
-              <w:t>Predizione su nuovi dati</w:t>
+              <w:t>Introduzione</w:t>
             </w:r>
             <w:r>
               <w:rPr>
@@ -1892,97 +1982,7 @@
                 <w:noProof/>
                 <w:webHidden/>
               </w:rPr>
-              <w:instrText xml:space="preserve"> PAGEREF _Toc222443631 \h </w:instrText>
-            </w:r>
-            <w:r>
-              <w:rPr>
-                <w:noProof/>
-                <w:webHidden/>
-              </w:rPr>
-            </w:r>
-            <w:r>
-              <w:rPr>
-                <w:noProof/>
-                <w:webHidden/>
-              </w:rPr>
-              <w:fldChar w:fldCharType="separate"/>
-            </w:r>
-            <w:r>
-              <w:rPr>
-                <w:noProof/>
-                <w:webHidden/>
-              </w:rPr>
-              <w:t>17</w:t>
-            </w:r>
-            <w:r>
-              <w:rPr>
-                <w:noProof/>
-                <w:webHidden/>
-              </w:rPr>
-              <w:fldChar w:fldCharType="end"/>
-            </w:r>
-          </w:hyperlink>
-        </w:p>
-        <w:p>
-          <w:pPr>
-            <w:pStyle w:val="Sommario1"/>
-            <w:rPr>
-              <w:rFonts w:eastAsiaTheme="minorEastAsia"/>
-              <w:noProof/>
-              <w:kern w:val="2"/>
-              <w:sz w:val="24"/>
-              <w:szCs w:val="24"/>
-              <w:lang w:eastAsia="it-IT"/>
-              <w14:ligatures w14:val="standardContextual"/>
-            </w:rPr>
-          </w:pPr>
-          <w:hyperlink w:anchor="_Toc222443632" w:history="1">
-            <w:r>
-              <w:rPr>
-                <w:rStyle w:val="Collegamentoipertestuale"/>
-                <w:noProof/>
-              </w:rPr>
-              <w:t>3.</w:t>
-            </w:r>
-            <w:r>
-              <w:rPr>
-                <w:rFonts w:eastAsiaTheme="minorEastAsia"/>
-                <w:noProof/>
-                <w:kern w:val="2"/>
-                <w:sz w:val="24"/>
-                <w:szCs w:val="24"/>
-                <w:lang w:eastAsia="it-IT"/>
-                <w14:ligatures w14:val="standardContextual"/>
-              </w:rPr>
-              <w:tab/>
-            </w:r>
-            <w:r>
-              <w:rPr>
-                <w:rStyle w:val="Collegamentoipertestuale"/>
-                <w:noProof/>
-              </w:rPr>
-              <w:t>Knowledge Base</w:t>
-            </w:r>
-            <w:r>
-              <w:rPr>
-                <w:noProof/>
-                <w:webHidden/>
-              </w:rPr>
-              <w:tab/>
-            </w:r>
-            <w:r>
-              <w:rPr>
-                <w:noProof/>
-                <w:webHidden/>
-              </w:rPr>
-              <w:fldChar w:fldCharType="begin"/>
-            </w:r>
-            <w:r>
-              <w:rPr>
-                <w:noProof/>
-                <w:webHidden/>
-              </w:rPr>
-              <w:instrText xml:space="preserve"> PAGEREF _Toc222443632 \h </w:instrText>
+              <w:instrText xml:space="preserve"> PAGEREF _Toc222444212 \h </w:instrText>
             </w:r>
             <w:r>
               <w:rPr>
@@ -2030,13 +2030,13 @@
               <w14:ligatures w14:val="standardContextual"/>
             </w:rPr>
           </w:pPr>
-          <w:hyperlink w:anchor="_Toc222443633" w:history="1">
+          <w:hyperlink w:anchor="_Toc222444213" w:history="1">
             <w:r>
               <w:rPr>
                 <w:rStyle w:val="Collegamentoipertestuale"/>
                 <w:noProof/>
               </w:rPr>
-              <w:t>3.1.</w:t>
+              <w:t>3.2.</w:t>
             </w:r>
             <w:r>
               <w:rPr>
@@ -2055,7 +2055,7 @@
                 <w:rStyle w:val="Collegamentoipertestuale"/>
                 <w:noProof/>
               </w:rPr>
-              <w:t>Introduzione</w:t>
+              <w:t>Gestione della KB</w:t>
             </w:r>
             <w:r>
               <w:rPr>
@@ -2076,7 +2076,7 @@
                 <w:noProof/>
                 <w:webHidden/>
               </w:rPr>
-              <w:instrText xml:space="preserve"> PAGEREF _Toc222443633 \h </w:instrText>
+              <w:instrText xml:space="preserve"> PAGEREF _Toc222444213 \h </w:instrText>
             </w:r>
             <w:r>
               <w:rPr>
@@ -2124,13 +2124,13 @@
               <w14:ligatures w14:val="standardContextual"/>
             </w:rPr>
           </w:pPr>
-          <w:hyperlink w:anchor="_Toc222443634" w:history="1">
+          <w:hyperlink w:anchor="_Toc222444214" w:history="1">
             <w:r>
               <w:rPr>
                 <w:rStyle w:val="Collegamentoipertestuale"/>
                 <w:noProof/>
               </w:rPr>
-              <w:t>3.2.</w:t>
+              <w:t>3.3.</w:t>
             </w:r>
             <w:r>
               <w:rPr>
@@ -2149,7 +2149,7 @@
                 <w:rStyle w:val="Collegamentoipertestuale"/>
                 <w:noProof/>
               </w:rPr>
-              <w:t>Gestione della KB</w:t>
+              <w:t>Fatti</w:t>
             </w:r>
             <w:r>
               <w:rPr>
@@ -2170,7 +2170,7 @@
                 <w:noProof/>
                 <w:webHidden/>
               </w:rPr>
-              <w:instrText xml:space="preserve"> PAGEREF _Toc222443634 \h </w:instrText>
+              <w:instrText xml:space="preserve"> PAGEREF _Toc222444214 \h </w:instrText>
             </w:r>
             <w:r>
               <w:rPr>
@@ -2218,13 +2218,13 @@
               <w14:ligatures w14:val="standardContextual"/>
             </w:rPr>
           </w:pPr>
-          <w:hyperlink w:anchor="_Toc222443635" w:history="1">
+          <w:hyperlink w:anchor="_Toc222444215" w:history="1">
             <w:r>
               <w:rPr>
                 <w:rStyle w:val="Collegamentoipertestuale"/>
                 <w:noProof/>
               </w:rPr>
-              <w:t>3.3.</w:t>
+              <w:t>3.4.</w:t>
             </w:r>
             <w:r>
               <w:rPr>
@@ -2243,7 +2243,7 @@
                 <w:rStyle w:val="Collegamentoipertestuale"/>
                 <w:noProof/>
               </w:rPr>
-              <w:t>Fatti</w:t>
+              <w:t>Regole</w:t>
             </w:r>
             <w:r>
               <w:rPr>
@@ -2264,7 +2264,7 @@
                 <w:noProof/>
                 <w:webHidden/>
               </w:rPr>
-              <w:instrText xml:space="preserve"> PAGEREF _Toc222443635 \h </w:instrText>
+              <w:instrText xml:space="preserve"> PAGEREF _Toc222444215 \h </w:instrText>
             </w:r>
             <w:r>
               <w:rPr>
@@ -2284,7 +2284,285 @@
                 <w:noProof/>
                 <w:webHidden/>
               </w:rPr>
-              <w:t>19</w:t>
+              <w:t>20</w:t>
+            </w:r>
+            <w:r>
+              <w:rPr>
+                <w:noProof/>
+                <w:webHidden/>
+              </w:rPr>
+              <w:fldChar w:fldCharType="end"/>
+            </w:r>
+          </w:hyperlink>
+        </w:p>
+        <w:p>
+          <w:pPr>
+            <w:pStyle w:val="Sommario2"/>
+            <w:tabs>
+              <w:tab w:val="left" w:pos="1200"/>
+              <w:tab w:val="right" w:leader="dot" w:pos="9016"/>
+            </w:tabs>
+            <w:rPr>
+              <w:rFonts w:eastAsiaTheme="minorEastAsia"/>
+              <w:noProof/>
+              <w:kern w:val="2"/>
+              <w:sz w:val="24"/>
+              <w:szCs w:val="24"/>
+              <w:lang w:eastAsia="it-IT"/>
+              <w14:ligatures w14:val="standardContextual"/>
+            </w:rPr>
+          </w:pPr>
+          <w:hyperlink w:anchor="_Toc222444216" w:history="1">
+            <w:r>
+              <w:rPr>
+                <w:rStyle w:val="Collegamentoipertestuale"/>
+                <w:noProof/>
+              </w:rPr>
+              <w:t>3.4.1.</w:t>
+            </w:r>
+            <w:r>
+              <w:rPr>
+                <w:rFonts w:eastAsiaTheme="minorEastAsia"/>
+                <w:noProof/>
+                <w:kern w:val="2"/>
+                <w:sz w:val="24"/>
+                <w:szCs w:val="24"/>
+                <w:lang w:eastAsia="it-IT"/>
+                <w14:ligatures w14:val="standardContextual"/>
+              </w:rPr>
+              <w:tab/>
+            </w:r>
+            <w:r>
+              <w:rPr>
+                <w:rStyle w:val="Collegamentoipertestuale"/>
+                <w:noProof/>
+              </w:rPr>
+              <w:t>Trova film in base a determinate caratteristiche</w:t>
+            </w:r>
+            <w:r>
+              <w:rPr>
+                <w:noProof/>
+                <w:webHidden/>
+              </w:rPr>
+              <w:tab/>
+            </w:r>
+            <w:r>
+              <w:rPr>
+                <w:noProof/>
+                <w:webHidden/>
+              </w:rPr>
+              <w:fldChar w:fldCharType="begin"/>
+            </w:r>
+            <w:r>
+              <w:rPr>
+                <w:noProof/>
+                <w:webHidden/>
+              </w:rPr>
+              <w:instrText xml:space="preserve"> PAGEREF _Toc222444216 \h </w:instrText>
+            </w:r>
+            <w:r>
+              <w:rPr>
+                <w:noProof/>
+                <w:webHidden/>
+              </w:rPr>
+            </w:r>
+            <w:r>
+              <w:rPr>
+                <w:noProof/>
+                <w:webHidden/>
+              </w:rPr>
+              <w:fldChar w:fldCharType="separate"/>
+            </w:r>
+            <w:r>
+              <w:rPr>
+                <w:noProof/>
+                <w:webHidden/>
+              </w:rPr>
+              <w:t>21</w:t>
+            </w:r>
+            <w:r>
+              <w:rPr>
+                <w:noProof/>
+                <w:webHidden/>
+              </w:rPr>
+              <w:fldChar w:fldCharType="end"/>
+            </w:r>
+          </w:hyperlink>
+        </w:p>
+        <w:p>
+          <w:pPr>
+            <w:pStyle w:val="Sommario2"/>
+            <w:tabs>
+              <w:tab w:val="left" w:pos="1200"/>
+              <w:tab w:val="right" w:leader="dot" w:pos="9016"/>
+            </w:tabs>
+            <w:rPr>
+              <w:rFonts w:eastAsiaTheme="minorEastAsia"/>
+              <w:noProof/>
+              <w:kern w:val="2"/>
+              <w:sz w:val="24"/>
+              <w:szCs w:val="24"/>
+              <w:lang w:eastAsia="it-IT"/>
+              <w14:ligatures w14:val="standardContextual"/>
+            </w:rPr>
+          </w:pPr>
+          <w:hyperlink w:anchor="_Toc222444217" w:history="1">
+            <w:r>
+              <w:rPr>
+                <w:rStyle w:val="Collegamentoipertestuale"/>
+                <w:noProof/>
+              </w:rPr>
+              <w:t>3.4.2.</w:t>
+            </w:r>
+            <w:r>
+              <w:rPr>
+                <w:rFonts w:eastAsiaTheme="minorEastAsia"/>
+                <w:noProof/>
+                <w:kern w:val="2"/>
+                <w:sz w:val="24"/>
+                <w:szCs w:val="24"/>
+                <w:lang w:eastAsia="it-IT"/>
+                <w14:ligatures w14:val="standardContextual"/>
+              </w:rPr>
+              <w:tab/>
+            </w:r>
+            <w:r>
+              <w:rPr>
+                <w:rStyle w:val="Collegamentoipertestuale"/>
+                <w:noProof/>
+              </w:rPr>
+              <w:t>Sulla base delle preferenze dell’utente, trova la piattaforma migliore per i film selezionati</w:t>
+            </w:r>
+            <w:r>
+              <w:rPr>
+                <w:noProof/>
+                <w:webHidden/>
+              </w:rPr>
+              <w:tab/>
+            </w:r>
+            <w:r>
+              <w:rPr>
+                <w:noProof/>
+                <w:webHidden/>
+              </w:rPr>
+              <w:fldChar w:fldCharType="begin"/>
+            </w:r>
+            <w:r>
+              <w:rPr>
+                <w:noProof/>
+                <w:webHidden/>
+              </w:rPr>
+              <w:instrText xml:space="preserve"> PAGEREF _Toc222444217 \h </w:instrText>
+            </w:r>
+            <w:r>
+              <w:rPr>
+                <w:noProof/>
+                <w:webHidden/>
+              </w:rPr>
+            </w:r>
+            <w:r>
+              <w:rPr>
+                <w:noProof/>
+                <w:webHidden/>
+              </w:rPr>
+              <w:fldChar w:fldCharType="separate"/>
+            </w:r>
+            <w:r>
+              <w:rPr>
+                <w:noProof/>
+                <w:webHidden/>
+              </w:rPr>
+              <w:t>23</w:t>
+            </w:r>
+            <w:r>
+              <w:rPr>
+                <w:noProof/>
+                <w:webHidden/>
+              </w:rPr>
+              <w:fldChar w:fldCharType="end"/>
+            </w:r>
+          </w:hyperlink>
+        </w:p>
+        <w:p>
+          <w:pPr>
+            <w:pStyle w:val="Sommario1"/>
+            <w:rPr>
+              <w:rFonts w:eastAsiaTheme="minorEastAsia"/>
+              <w:noProof/>
+              <w:kern w:val="2"/>
+              <w:sz w:val="24"/>
+              <w:szCs w:val="24"/>
+              <w:lang w:eastAsia="it-IT"/>
+              <w14:ligatures w14:val="standardContextual"/>
+            </w:rPr>
+          </w:pPr>
+          <w:hyperlink w:anchor="_Toc222444218" w:history="1">
+            <w:r>
+              <w:rPr>
+                <w:rStyle w:val="Collegamentoipertestuale"/>
+                <w:noProof/>
+              </w:rPr>
+              <w:t>4.</w:t>
+            </w:r>
+            <w:r>
+              <w:rPr>
+                <w:rFonts w:eastAsiaTheme="minorEastAsia"/>
+                <w:noProof/>
+                <w:kern w:val="2"/>
+                <w:sz w:val="24"/>
+                <w:szCs w:val="24"/>
+                <w:lang w:eastAsia="it-IT"/>
+                <w14:ligatures w14:val="standardContextual"/>
+              </w:rPr>
+              <w:tab/>
+            </w:r>
+            <w:r>
+              <w:rPr>
+                <w:rStyle w:val="Collegamentoipertestuale"/>
+                <w:noProof/>
+              </w:rPr>
+              <w:t>Ontologia</w:t>
+            </w:r>
+            <w:r>
+              <w:rPr>
+                <w:noProof/>
+                <w:webHidden/>
+              </w:rPr>
+              <w:tab/>
+            </w:r>
+            <w:r>
+              <w:rPr>
+                <w:noProof/>
+                <w:webHidden/>
+              </w:rPr>
+              <w:fldChar w:fldCharType="begin"/>
+            </w:r>
+            <w:r>
+              <w:rPr>
+                <w:noProof/>
+                <w:webHidden/>
+              </w:rPr>
+              <w:instrText xml:space="preserve"> PAGEREF _Toc222444218 \h </w:instrText>
+            </w:r>
+            <w:r>
+              <w:rPr>
+                <w:noProof/>
+                <w:webHidden/>
+              </w:rPr>
+            </w:r>
+            <w:r>
+              <w:rPr>
+                <w:noProof/>
+                <w:webHidden/>
+              </w:rPr>
+              <w:fldChar w:fldCharType="separate"/>
+            </w:r>
+            <w:r>
+              <w:rPr>
+                <w:noProof/>
+                <w:webHidden/>
+              </w:rPr>
+              <w:t>26</w:t>
             </w:r>
             <w:r>
               <w:rPr>
@@ -2312,13 +2590,13 @@
               <w14:ligatures w14:val="standardContextual"/>
             </w:rPr>
           </w:pPr>
-          <w:hyperlink w:anchor="_Toc222443636" w:history="1">
+          <w:hyperlink w:anchor="_Toc222444219" w:history="1">
             <w:r>
               <w:rPr>
                 <w:rStyle w:val="Collegamentoipertestuale"/>
                 <w:noProof/>
               </w:rPr>
-              <w:t>3.4.</w:t>
+              <w:t>4.1.</w:t>
             </w:r>
             <w:r>
               <w:rPr>
@@ -2337,7 +2615,7 @@
                 <w:rStyle w:val="Collegamentoipertestuale"/>
                 <w:noProof/>
               </w:rPr>
-              <w:t>Regole</w:t>
+              <w:t>Sommario</w:t>
             </w:r>
             <w:r>
               <w:rPr>
@@ -2358,285 +2636,7 @@
                 <w:noProof/>
                 <w:webHidden/>
               </w:rPr>
-              <w:instrText xml:space="preserve"> PAGEREF _Toc222443636 \h </w:instrText>
-            </w:r>
-            <w:r>
-              <w:rPr>
-                <w:noProof/>
-                <w:webHidden/>
-              </w:rPr>
-            </w:r>
-            <w:r>
-              <w:rPr>
-                <w:noProof/>
-                <w:webHidden/>
-              </w:rPr>
-              <w:fldChar w:fldCharType="separate"/>
-            </w:r>
-            <w:r>
-              <w:rPr>
-                <w:noProof/>
-                <w:webHidden/>
-              </w:rPr>
-              <w:t>20</w:t>
-            </w:r>
-            <w:r>
-              <w:rPr>
-                <w:noProof/>
-                <w:webHidden/>
-              </w:rPr>
-              <w:fldChar w:fldCharType="end"/>
-            </w:r>
-          </w:hyperlink>
-        </w:p>
-        <w:p>
-          <w:pPr>
-            <w:pStyle w:val="Sommario2"/>
-            <w:tabs>
-              <w:tab w:val="left" w:pos="1200"/>
-              <w:tab w:val="right" w:leader="dot" w:pos="9016"/>
-            </w:tabs>
-            <w:rPr>
-              <w:rFonts w:eastAsiaTheme="minorEastAsia"/>
-              <w:noProof/>
-              <w:kern w:val="2"/>
-              <w:sz w:val="24"/>
-              <w:szCs w:val="24"/>
-              <w:lang w:eastAsia="it-IT"/>
-              <w14:ligatures w14:val="standardContextual"/>
-            </w:rPr>
-          </w:pPr>
-          <w:hyperlink w:anchor="_Toc222443637" w:history="1">
-            <w:r>
-              <w:rPr>
-                <w:rStyle w:val="Collegamentoipertestuale"/>
-                <w:noProof/>
-              </w:rPr>
-              <w:t>3.4.1.</w:t>
-            </w:r>
-            <w:r>
-              <w:rPr>
-                <w:rFonts w:eastAsiaTheme="minorEastAsia"/>
-                <w:noProof/>
-                <w:kern w:val="2"/>
-                <w:sz w:val="24"/>
-                <w:szCs w:val="24"/>
-                <w:lang w:eastAsia="it-IT"/>
-                <w14:ligatures w14:val="standardContextual"/>
-              </w:rPr>
-              <w:tab/>
-            </w:r>
-            <w:r>
-              <w:rPr>
-                <w:rStyle w:val="Collegamentoipertestuale"/>
-                <w:noProof/>
-              </w:rPr>
-              <w:t>Trova film in base a determinate caratteristiche</w:t>
-            </w:r>
-            <w:r>
-              <w:rPr>
-                <w:noProof/>
-                <w:webHidden/>
-              </w:rPr>
-              <w:tab/>
-            </w:r>
-            <w:r>
-              <w:rPr>
-                <w:noProof/>
-                <w:webHidden/>
-              </w:rPr>
-              <w:fldChar w:fldCharType="begin"/>
-            </w:r>
-            <w:r>
-              <w:rPr>
-                <w:noProof/>
-                <w:webHidden/>
-              </w:rPr>
-              <w:instrText xml:space="preserve"> PAGEREF _Toc222443637 \h </w:instrText>
-            </w:r>
-            <w:r>
-              <w:rPr>
-                <w:noProof/>
-                <w:webHidden/>
-              </w:rPr>
-            </w:r>
-            <w:r>
-              <w:rPr>
-                <w:noProof/>
-                <w:webHidden/>
-              </w:rPr>
-              <w:fldChar w:fldCharType="separate"/>
-            </w:r>
-            <w:r>
-              <w:rPr>
-                <w:noProof/>
-                <w:webHidden/>
-              </w:rPr>
-              <w:t>21</w:t>
-            </w:r>
-            <w:r>
-              <w:rPr>
-                <w:noProof/>
-                <w:webHidden/>
-              </w:rPr>
-              <w:fldChar w:fldCharType="end"/>
-            </w:r>
-          </w:hyperlink>
-        </w:p>
-        <w:p>
-          <w:pPr>
-            <w:pStyle w:val="Sommario2"/>
-            <w:tabs>
-              <w:tab w:val="left" w:pos="1200"/>
-              <w:tab w:val="right" w:leader="dot" w:pos="9016"/>
-            </w:tabs>
-            <w:rPr>
-              <w:rFonts w:eastAsiaTheme="minorEastAsia"/>
-              <w:noProof/>
-              <w:kern w:val="2"/>
-              <w:sz w:val="24"/>
-              <w:szCs w:val="24"/>
-              <w:lang w:eastAsia="it-IT"/>
-              <w14:ligatures w14:val="standardContextual"/>
-            </w:rPr>
-          </w:pPr>
-          <w:hyperlink w:anchor="_Toc222443638" w:history="1">
-            <w:r>
-              <w:rPr>
-                <w:rStyle w:val="Collegamentoipertestuale"/>
-                <w:noProof/>
-              </w:rPr>
-              <w:t>3.4.2.</w:t>
-            </w:r>
-            <w:r>
-              <w:rPr>
-                <w:rFonts w:eastAsiaTheme="minorEastAsia"/>
-                <w:noProof/>
-                <w:kern w:val="2"/>
-                <w:sz w:val="24"/>
-                <w:szCs w:val="24"/>
-                <w:lang w:eastAsia="it-IT"/>
-                <w14:ligatures w14:val="standardContextual"/>
-              </w:rPr>
-              <w:tab/>
-            </w:r>
-            <w:r>
-              <w:rPr>
-                <w:rStyle w:val="Collegamentoipertestuale"/>
-                <w:noProof/>
-              </w:rPr>
-              <w:t>Sulla base delle preferenze dell’utente, trova la piattaforma migliore per i film selezionati</w:t>
-            </w:r>
-            <w:r>
-              <w:rPr>
-                <w:noProof/>
-                <w:webHidden/>
-              </w:rPr>
-              <w:tab/>
-            </w:r>
-            <w:r>
-              <w:rPr>
-                <w:noProof/>
-                <w:webHidden/>
-              </w:rPr>
-              <w:fldChar w:fldCharType="begin"/>
-            </w:r>
-            <w:r>
-              <w:rPr>
-                <w:noProof/>
-                <w:webHidden/>
-              </w:rPr>
-              <w:instrText xml:space="preserve"> PAGEREF _Toc222443638 \h </w:instrText>
-            </w:r>
-            <w:r>
-              <w:rPr>
-                <w:noProof/>
-                <w:webHidden/>
-              </w:rPr>
-            </w:r>
-            <w:r>
-              <w:rPr>
-                <w:noProof/>
-                <w:webHidden/>
-              </w:rPr>
-              <w:fldChar w:fldCharType="separate"/>
-            </w:r>
-            <w:r>
-              <w:rPr>
-                <w:noProof/>
-                <w:webHidden/>
-              </w:rPr>
-              <w:t>23</w:t>
-            </w:r>
-            <w:r>
-              <w:rPr>
-                <w:noProof/>
-                <w:webHidden/>
-              </w:rPr>
-              <w:fldChar w:fldCharType="end"/>
-            </w:r>
-          </w:hyperlink>
-        </w:p>
-        <w:p>
-          <w:pPr>
-            <w:pStyle w:val="Sommario1"/>
-            <w:rPr>
-              <w:rFonts w:eastAsiaTheme="minorEastAsia"/>
-              <w:noProof/>
-              <w:kern w:val="2"/>
-              <w:sz w:val="24"/>
-              <w:szCs w:val="24"/>
-              <w:lang w:eastAsia="it-IT"/>
-              <w14:ligatures w14:val="standardContextual"/>
-            </w:rPr>
-          </w:pPr>
-          <w:hyperlink w:anchor="_Toc222443639" w:history="1">
-            <w:r>
-              <w:rPr>
-                <w:rStyle w:val="Collegamentoipertestuale"/>
-                <w:noProof/>
-              </w:rPr>
-              <w:t>4.</w:t>
-            </w:r>
-            <w:r>
-              <w:rPr>
-                <w:rFonts w:eastAsiaTheme="minorEastAsia"/>
-                <w:noProof/>
-                <w:kern w:val="2"/>
-                <w:sz w:val="24"/>
-                <w:szCs w:val="24"/>
-                <w:lang w:eastAsia="it-IT"/>
-                <w14:ligatures w14:val="standardContextual"/>
-              </w:rPr>
-              <w:tab/>
-            </w:r>
-            <w:r>
-              <w:rPr>
-                <w:rStyle w:val="Collegamentoipertestuale"/>
-                <w:noProof/>
-              </w:rPr>
-              <w:t>Ontologia</w:t>
-            </w:r>
-            <w:r>
-              <w:rPr>
-                <w:noProof/>
-                <w:webHidden/>
-              </w:rPr>
-              <w:tab/>
-            </w:r>
-            <w:r>
-              <w:rPr>
-                <w:noProof/>
-                <w:webHidden/>
-              </w:rPr>
-              <w:fldChar w:fldCharType="begin"/>
-            </w:r>
-            <w:r>
-              <w:rPr>
-                <w:noProof/>
-                <w:webHidden/>
-              </w:rPr>
-              <w:instrText xml:space="preserve"> PAGEREF _Toc222443639 \h </w:instrText>
+              <w:instrText xml:space="preserve"> PAGEREF _Toc222444219 \h </w:instrText>
             </w:r>
             <w:r>
               <w:rPr>
@@ -2684,13 +2684,13 @@
               <w14:ligatures w14:val="standardContextual"/>
             </w:rPr>
           </w:pPr>
-          <w:hyperlink w:anchor="_Toc222443640" w:history="1">
+          <w:hyperlink w:anchor="_Toc222444220" w:history="1">
             <w:r>
               <w:rPr>
                 <w:rStyle w:val="Collegamentoipertestuale"/>
                 <w:noProof/>
               </w:rPr>
-              <w:t>4.1.</w:t>
+              <w:t>4.2.</w:t>
             </w:r>
             <w:r>
               <w:rPr>
@@ -2709,7 +2709,7 @@
                 <w:rStyle w:val="Collegamentoipertestuale"/>
                 <w:noProof/>
               </w:rPr>
-              <w:t>Sommario</w:t>
+              <w:t>Protégé</w:t>
             </w:r>
             <w:r>
               <w:rPr>
@@ -2730,7 +2730,7 @@
                 <w:noProof/>
                 <w:webHidden/>
               </w:rPr>
-              <w:instrText xml:space="preserve"> PAGEREF _Toc222443640 \h </w:instrText>
+              <w:instrText xml:space="preserve"> PAGEREF _Toc222444220 \h </w:instrText>
             </w:r>
             <w:r>
               <w:rPr>
@@ -2778,13 +2778,13 @@
               <w14:ligatures w14:val="standardContextual"/>
             </w:rPr>
           </w:pPr>
-          <w:hyperlink w:anchor="_Toc222443641" w:history="1">
+          <w:hyperlink w:anchor="_Toc222444221" w:history="1">
             <w:r>
               <w:rPr>
                 <w:rStyle w:val="Collegamentoipertestuale"/>
                 <w:noProof/>
               </w:rPr>
-              <w:t>4.2.</w:t>
+              <w:t>4.3.</w:t>
             </w:r>
             <w:r>
               <w:rPr>
@@ -2803,7 +2803,7 @@
                 <w:rStyle w:val="Collegamentoipertestuale"/>
                 <w:noProof/>
               </w:rPr>
-              <w:t>Protégé</w:t>
+              <w:t>Owlready2</w:t>
             </w:r>
             <w:r>
               <w:rPr>
@@ -2824,101 +2824,7 @@
                 <w:noProof/>
                 <w:webHidden/>
               </w:rPr>
-              <w:instrText xml:space="preserve"> PAGEREF _Toc222443641 \h </w:instrText>
-            </w:r>
-            <w:r>
-              <w:rPr>
-                <w:noProof/>
-                <w:webHidden/>
-              </w:rPr>
-            </w:r>
-            <w:r>
-              <w:rPr>
-                <w:noProof/>
-                <w:webHidden/>
-              </w:rPr>
-              <w:fldChar w:fldCharType="separate"/>
-            </w:r>
-            <w:r>
-              <w:rPr>
-                <w:noProof/>
-                <w:webHidden/>
-              </w:rPr>
-              <w:t>26</w:t>
-            </w:r>
-            <w:r>
-              <w:rPr>
-                <w:noProof/>
-                <w:webHidden/>
-              </w:rPr>
-              <w:fldChar w:fldCharType="end"/>
-            </w:r>
-          </w:hyperlink>
-        </w:p>
-        <w:p>
-          <w:pPr>
-            <w:pStyle w:val="Sommario2"/>
-            <w:tabs>
-              <w:tab w:val="left" w:pos="960"/>
-              <w:tab w:val="right" w:leader="dot" w:pos="9016"/>
-            </w:tabs>
-            <w:rPr>
-              <w:rFonts w:eastAsiaTheme="minorEastAsia"/>
-              <w:noProof/>
-              <w:kern w:val="2"/>
-              <w:sz w:val="24"/>
-              <w:szCs w:val="24"/>
-              <w:lang w:eastAsia="it-IT"/>
-              <w14:ligatures w14:val="standardContextual"/>
-            </w:rPr>
-          </w:pPr>
-          <w:hyperlink w:anchor="_Toc222443642" w:history="1">
-            <w:r>
-              <w:rPr>
-                <w:rStyle w:val="Collegamentoipertestuale"/>
-                <w:noProof/>
-              </w:rPr>
-              <w:t>4.3.</w:t>
-            </w:r>
-            <w:r>
-              <w:rPr>
-                <w:rFonts w:eastAsiaTheme="minorEastAsia"/>
-                <w:noProof/>
-                <w:kern w:val="2"/>
-                <w:sz w:val="24"/>
-                <w:szCs w:val="24"/>
-                <w:lang w:eastAsia="it-IT"/>
-                <w14:ligatures w14:val="standardContextual"/>
-              </w:rPr>
-              <w:tab/>
-            </w:r>
-            <w:r>
-              <w:rPr>
-                <w:rStyle w:val="Collegamentoipertestuale"/>
-                <w:noProof/>
-              </w:rPr>
-              <w:t>Owlready2</w:t>
-            </w:r>
-            <w:r>
-              <w:rPr>
-                <w:noProof/>
-                <w:webHidden/>
-              </w:rPr>
-              <w:tab/>
-            </w:r>
-            <w:r>
-              <w:rPr>
-                <w:noProof/>
-                <w:webHidden/>
-              </w:rPr>
-              <w:fldChar w:fldCharType="begin"/>
-            </w:r>
-            <w:r>
-              <w:rPr>
-                <w:noProof/>
-                <w:webHidden/>
-              </w:rPr>
-              <w:instrText xml:space="preserve"> PAGEREF _Toc222443642 \h </w:instrText>
+              <w:instrText xml:space="preserve"> PAGEREF _Toc222444221 \h </w:instrText>
             </w:r>
             <w:r>
               <w:rPr>
@@ -2962,7 +2868,7 @@
               <w14:ligatures w14:val="standardContextual"/>
             </w:rPr>
           </w:pPr>
-          <w:hyperlink w:anchor="_Toc222443643" w:history="1">
+          <w:hyperlink w:anchor="_Toc222444222" w:history="1">
             <w:r>
               <w:rPr>
                 <w:rStyle w:val="Collegamentoipertestuale"/>
@@ -3008,7 +2914,7 @@
                 <w:noProof/>
                 <w:webHidden/>
               </w:rPr>
-              <w:instrText xml:space="preserve"> PAGEREF _Toc222443643 \h </w:instrText>
+              <w:instrText xml:space="preserve"> PAGEREF _Toc222444222 \h </w:instrText>
             </w:r>
             <w:r>
               <w:rPr>
@@ -3074,7 +2980,7 @@
           <w:rStyle w:val="Titolo1Carattere"/>
         </w:rPr>
       </w:pPr>
-      <w:bookmarkStart w:id="0" w:name="_Toc222443615"/>
+      <w:bookmarkStart w:id="0" w:name="_Toc222444195"/>
       <w:r>
         <w:rPr>
           <w:rStyle w:val="Titolo1Carattere"/>
@@ -3178,6 +3084,9 @@
     </w:p>
     <w:p>
       <w:r>
+        <w:rPr>
+          <w:noProof/>
+        </w:rPr>
         <w:lastRenderedPageBreak/>
         <w:drawing>
           <wp:inline distT="0" distB="0" distL="0" distR="0" wp14:anchorId="1E428DE2" wp14:editId="7DA24DC7">
@@ -3225,7 +3134,7 @@
           <w:numId w:val="4"/>
         </w:numPr>
       </w:pPr>
-      <w:bookmarkStart w:id="1" w:name="_Toc222443616"/>
+      <w:bookmarkStart w:id="1" w:name="_Toc222444196"/>
       <w:r>
         <w:t>Dataset utilizzati e librerie</w:t>
       </w:r>
@@ -3358,7 +3267,7 @@
           <w:numId w:val="4"/>
         </w:numPr>
       </w:pPr>
-      <w:bookmarkStart w:id="2" w:name="_Toc222443617"/>
+      <w:bookmarkStart w:id="2" w:name="_Toc222444197"/>
       <w:r>
         <w:t>Pre-processing del dataset</w:t>
       </w:r>
@@ -3948,7 +3857,7 @@
           <w:numId w:val="4"/>
         </w:numPr>
       </w:pPr>
-      <w:bookmarkStart w:id="3" w:name="_Toc222443618"/>
+      <w:bookmarkStart w:id="3" w:name="_Toc222444198"/>
       <w:r>
         <w:t>Gestione delle celle ‘null’ per ogni colonna</w:t>
       </w:r>
@@ -4015,7 +3924,7 @@
           <w:numId w:val="4"/>
         </w:numPr>
       </w:pPr>
-      <w:bookmarkStart w:id="4" w:name="_Toc222443619"/>
+      <w:bookmarkStart w:id="4" w:name="_Toc222444199"/>
       <w:r>
         <w:t>Rappresentazioni Grafiche</w:t>
       </w:r>
@@ -4270,7 +4179,7 @@
           <w:numId w:val="4"/>
         </w:numPr>
       </w:pPr>
-      <w:bookmarkStart w:id="5" w:name="_Toc222443620"/>
+      <w:bookmarkStart w:id="5" w:name="_Toc222444200"/>
       <w:r>
         <w:t>Individuazione di eventuali correlazioni</w:t>
       </w:r>
@@ -4483,6 +4392,37 @@
       </w:r>
     </w:p>
     <w:p>
+      <w:r>
+        <w:br w:type="page"/>
+      </w:r>
+    </w:p>
+    <w:p>
+      <w:pPr>
+        <w:pStyle w:val="Titolo1"/>
+        <w:numPr>
+          <w:ilvl w:val="0"/>
+          <w:numId w:val="4"/>
+        </w:numPr>
+      </w:pPr>
+      <w:bookmarkStart w:id="6" w:name="_Toc222444201"/>
+      <w:proofErr w:type="spellStart"/>
+      <w:r>
+        <w:lastRenderedPageBreak/>
+        <w:t>Reco</w:t>
+      </w:r>
+      <w:r>
+        <w:t>m</w:t>
+      </w:r>
+      <w:r>
+        <w:t>mender</w:t>
+      </w:r>
+      <w:proofErr w:type="spellEnd"/>
+      <w:r>
+        <w:t xml:space="preserve"> System</w:t>
+      </w:r>
+      <w:bookmarkEnd w:id="6"/>
+    </w:p>
+    <w:p>
       <w:pPr>
         <w:pStyle w:val="Titolo2"/>
         <w:numPr>
@@ -4490,148 +4430,57 @@
           <w:numId w:val="4"/>
         </w:numPr>
       </w:pPr>
-      <w:bookmarkStart w:id="6" w:name="_Toc222443621"/>
-      <w:r>
-        <w:t>Elenco argomenti di interesse</w:t>
-      </w:r>
-      <w:bookmarkEnd w:id="6"/>
-      <w:r>
-        <w:t xml:space="preserve"> </w:t>
-      </w:r>
-    </w:p>
-    <w:p/>
-    <w:p>
-      <w:pPr>
-        <w:pStyle w:val="Paragrafoelenco"/>
-        <w:numPr>
-          <w:ilvl w:val="0"/>
-          <w:numId w:val="1"/>
-        </w:numPr>
-      </w:pPr>
-      <w:r>
-        <w:t>Paragrafo su argomento 1</w:t>
-      </w:r>
-      <w:r>
-        <w:t xml:space="preserve"> (es. CSP</w:t>
-      </w:r>
-      <w:r>
-        <w:t>, rappresentazione della conoscenza</w:t>
-      </w:r>
-      <w:r>
-        <w:t>: clausole di Horn</w:t>
-      </w:r>
-      <w:r>
-        <w:t>)</w:t>
-      </w:r>
-    </w:p>
-    <w:p>
-      <w:pPr>
-        <w:pStyle w:val="Paragrafoelenco"/>
-        <w:numPr>
-          <w:ilvl w:val="0"/>
-          <w:numId w:val="1"/>
-        </w:numPr>
-      </w:pPr>
-      <w:r>
-        <w:t>Paragrafo su argomento 2</w:t>
-      </w:r>
-      <w:r>
-        <w:t xml:space="preserve"> (es. Ragionamento</w:t>
-      </w:r>
-      <w:r>
-        <w:t xml:space="preserve"> automatico)</w:t>
-      </w:r>
-    </w:p>
-    <w:p>
-      <w:pPr>
-        <w:pStyle w:val="Paragrafoelenco"/>
-        <w:numPr>
-          <w:ilvl w:val="0"/>
-          <w:numId w:val="1"/>
-        </w:numPr>
-      </w:pPr>
-      <w:r>
-        <w:t>Paragrafo su argomento 3</w:t>
-      </w:r>
-      <w:r>
-        <w:t xml:space="preserve"> (es. Apprendimento e incertezza</w:t>
-      </w:r>
-      <w:r>
-        <w:t>, ragionamento su KB distribuite</w:t>
-      </w:r>
-      <w:r>
-        <w:t>)</w:t>
-      </w:r>
-    </w:p>
-    <w:p>
-      <w:pPr>
-        <w:pStyle w:val="Paragrafoelenco"/>
-        <w:numPr>
-          <w:ilvl w:val="0"/>
-          <w:numId w:val="1"/>
-        </w:numPr>
-      </w:pPr>
-      <w:r>
-        <w:t>...</w:t>
-      </w:r>
-    </w:p>
-    <w:p>
-      <w:r>
-        <w:t>(tratti da sez</w:t>
-      </w:r>
-      <w:r>
-        <w:t>ioni</w:t>
-      </w:r>
-      <w:r>
-        <w:t xml:space="preserve"> </w:t>
-      </w:r>
-      <w:r>
-        <w:t>d</w:t>
-      </w:r>
-      <w:r>
-        <w:t>iverse del programma</w:t>
-      </w:r>
-      <w:r>
-        <w:t xml:space="preserve">, da indicare </w:t>
-      </w:r>
-      <w:r>
-        <w:t>esplicitamente</w:t>
-      </w:r>
-      <w:r>
-        <w:t>)</w:t>
-      </w:r>
-    </w:p>
-    <w:p/>
-    <w:p>
-      <w:r>
-        <w:br w:type="page"/>
-      </w:r>
-    </w:p>
-    <w:p>
-      <w:pPr>
-        <w:pStyle w:val="Titolo1"/>
-        <w:numPr>
-          <w:ilvl w:val="0"/>
-          <w:numId w:val="4"/>
-        </w:numPr>
-      </w:pPr>
-      <w:bookmarkStart w:id="7" w:name="_Toc222443622"/>
+      <w:bookmarkStart w:id="7" w:name="_Toc222444202"/>
+      <w:r>
+        <w:t>Sommario</w:t>
+      </w:r>
+      <w:bookmarkEnd w:id="7"/>
+    </w:p>
+    <w:p>
+      <w:pPr>
+        <w:ind w:left="360"/>
+      </w:pPr>
+      <w:r>
+        <w:t>Un sistema di raccomandazione, o motore di raccomandazione, è un software progettato per filtrare i contenuti e fornire suggerimenti personalizzati agli utenti, facilitando così le loro decisioni. Ci sono tre principali modalità di creazione delle raccomandazioni: l’approccio collaborativo, l’approccio basato sui contenuti e l’approccio ibrido.</w:t>
+      </w:r>
+    </w:p>
+    <w:p>
+      <w:pPr>
+        <w:ind w:left="360"/>
+      </w:pPr>
+      <w:r>
+        <w:t>Abbiamo scelto di adottare l’approccio del Content-</w:t>
+      </w:r>
       <w:proofErr w:type="spellStart"/>
       <w:r>
-        <w:lastRenderedPageBreak/>
-        <w:t>Reco</w:t>
-      </w:r>
-      <w:r>
-        <w:t>m</w:t>
-      </w:r>
-      <w:r>
-        <w:t>mender</w:t>
+        <w:t>based</w:t>
       </w:r>
       <w:proofErr w:type="spellEnd"/>
       <w:r>
-        <w:t xml:space="preserve"> System</w:t>
-      </w:r>
-      <w:bookmarkEnd w:id="7"/>
+        <w:t xml:space="preserve"> Filtering, in quanto il dataset selezionato ci ha permesso di accedere ad una vasta gamma di informazioni dettagliate sui film, organizzate in categorie. Questo metodo si basa sull’analisi del contenuto di un elemento e sul confronto con il profilo dell’utente. Il contenuto di un elemento include la sua descrizione, i suoi attributi, le parole chiave e le etichette associate. Questi dati vengono confrontati con il profilo dell’utente, che riflette le sue preferenze.</w:t>
+      </w:r>
+    </w:p>
+    <w:p>
+      <w:pPr>
+        <w:ind w:left="360"/>
+      </w:pPr>
+      <w:r>
+        <w:t xml:space="preserve">Nel nostro caso specifico, non disponendo di un profilo utente predefinito, abbiamo optato per un’interazione diretta con l’utente. Quest’ultimo inserisce i dati relativi al </w:t>
+      </w:r>
+      <w:r>
+        <w:t>film</w:t>
+      </w:r>
+      <w:r>
+        <w:t xml:space="preserve"> che ha scelto o che preferisce, e riceve una raccomandazione personalizzata basata su tali informazioni.</w:t>
+      </w:r>
+    </w:p>
+    <w:p>
+      <w:pPr>
+        <w:ind w:left="360"/>
+      </w:pPr>
+      <w:r>
+        <w:t>--- Immagine ----</w:t>
+      </w:r>
     </w:p>
     <w:p>
       <w:pPr>
@@ -4641,18 +4490,29 @@
           <w:numId w:val="4"/>
         </w:numPr>
       </w:pPr>
-      <w:bookmarkStart w:id="8" w:name="_Toc222443623"/>
-      <w:r>
-        <w:t>Sommario</w:t>
+      <w:bookmarkStart w:id="8" w:name="_Toc222444203"/>
+      <w:r>
+        <w:t>Scelta della metrica</w:t>
       </w:r>
       <w:bookmarkEnd w:id="8"/>
+      <w:r>
+        <w:t xml:space="preserve"> </w:t>
+      </w:r>
     </w:p>
     <w:p>
       <w:pPr>
         <w:ind w:left="360"/>
       </w:pPr>
       <w:r>
-        <w:t>Un sistema di raccomandazione, o motore di raccomandazione, è un software progettato per filtrare i contenuti e fornire suggerimenti personalizzati agli utenti, facilitando così le loro decisioni. Ci sono tre principali modalità di creazione delle raccomandazioni: l’approccio collaborativo, l’approccio basato sui contenuti e l’approccio ibrido.</w:t>
+        <w:t xml:space="preserve">Prima di procedere con lo sviluppo del </w:t>
+      </w:r>
+      <w:proofErr w:type="spellStart"/>
+      <w:r>
+        <w:t>recommender</w:t>
+      </w:r>
+      <w:proofErr w:type="spellEnd"/>
+      <w:r>
+        <w:t xml:space="preserve"> system, ci siamo dedicati allo studio delle metriche per il calcolo delle similarità, optando per la “Correlazione di Pearson”.</w:t>
       </w:r>
     </w:p>
     <w:p>
@@ -4660,37 +4520,7 @@
         <w:ind w:left="360"/>
       </w:pPr>
       <w:r>
-        <w:t>Abbiamo scelto di adottare l’approccio del Content-</w:t>
-      </w:r>
-      <w:proofErr w:type="spellStart"/>
-      <w:r>
-        <w:t>based</w:t>
-      </w:r>
-      <w:proofErr w:type="spellEnd"/>
-      <w:r>
-        <w:t xml:space="preserve"> Filtering, in quanto il dataset selezionato ci ha permesso di accedere ad una vasta gamma di informazioni dettagliate sui film, organizzate in categorie. Questo metodo si basa sull’analisi del contenuto di un elemento e sul confronto con il profilo dell’utente. Il contenuto di un elemento include la sua descrizione, i suoi attributi, le parole chiave e le etichette associate. Questi dati vengono confrontati con il profilo dell’utente, che riflette le sue preferenze.</w:t>
-      </w:r>
-    </w:p>
-    <w:p>
-      <w:pPr>
-        <w:ind w:left="360"/>
-      </w:pPr>
-      <w:r>
-        <w:t xml:space="preserve">Nel nostro caso specifico, non disponendo di un profilo utente predefinito, abbiamo optato per un’interazione diretta con l’utente. Quest’ultimo inserisce i dati relativi al </w:t>
-      </w:r>
-      <w:r>
-        <w:t>film</w:t>
-      </w:r>
-      <w:r>
-        <w:t xml:space="preserve"> che ha scelto o che preferisce, e riceve una raccomandazione personalizzata basata su tali informazioni.</w:t>
-      </w:r>
-    </w:p>
-    <w:p>
-      <w:pPr>
-        <w:ind w:left="360"/>
-      </w:pPr>
-      <w:r>
-        <w:t>--- Immagine ----</w:t>
+        <w:t>L’indice di correlazione di Pearson è un metodo utilizzato per esaminare la possibile relazione lineare tra due variabili quantitative continue. Questa misura indica sia la forza che la direzione di una relazione lineare. I valori che può assumere variano da -1 a +1. Un valore pari a uno di questi estremi indica una correlazione lineare perfetta, rispettivamente positiva o negativa.</w:t>
       </w:r>
     </w:p>
     <w:p>
@@ -4701,29 +4531,42 @@
           <w:numId w:val="4"/>
         </w:numPr>
       </w:pPr>
-      <w:bookmarkStart w:id="9" w:name="_Toc222443624"/>
-      <w:r>
-        <w:t>Scelta della metrica</w:t>
+      <w:bookmarkStart w:id="9" w:name="_Toc222444204"/>
+      <w:r>
+        <w:t>Realizzazione</w:t>
       </w:r>
       <w:bookmarkEnd w:id="9"/>
-      <w:r>
-        <w:t xml:space="preserve"> </w:t>
-      </w:r>
     </w:p>
     <w:p>
       <w:pPr>
         <w:ind w:left="360"/>
       </w:pPr>
       <w:r>
-        <w:t xml:space="preserve">Prima di procedere con lo sviluppo del </w:t>
+        <w:t xml:space="preserve">Per realizzare il </w:t>
       </w:r>
       <w:proofErr w:type="spellStart"/>
       <w:r>
-        <w:t>recommender</w:t>
+        <w:t>Reccomender</w:t>
       </w:r>
       <w:proofErr w:type="spellEnd"/>
       <w:r>
-        <w:t xml:space="preserve"> system, ci siamo dedicati allo studio delle metriche per il calcolo delle similarità, optando per la “Correlazione di Pearson”.</w:t>
+        <w:t xml:space="preserve"> System Content-</w:t>
+      </w:r>
+      <w:proofErr w:type="spellStart"/>
+      <w:r>
+        <w:t>Based</w:t>
+      </w:r>
+      <w:proofErr w:type="spellEnd"/>
+      <w:r>
+        <w:t xml:space="preserve"> Filtering, abbiamo fatto uso della libreria Open Source Python </w:t>
+      </w:r>
+      <w:proofErr w:type="spellStart"/>
+      <w:r>
+        <w:t>SkLearn</w:t>
+      </w:r>
+      <w:proofErr w:type="spellEnd"/>
+      <w:r>
+        <w:t>, che ci ha permesso di utilizzare una serie di algoritmi dedicati al “Natural Language Processing”.</w:t>
       </w:r>
     </w:p>
     <w:p>
@@ -4731,53 +4574,93 @@
         <w:ind w:left="360"/>
       </w:pPr>
       <w:r>
-        <w:t>L’indice di correlazione di Pearson è un metodo utilizzato per esaminare la possibile relazione lineare tra due variabili quantitative continue. Questa misura indica sia la forza che la direzione di una relazione lineare. I valori che può assumere variano da -1 a +1. Un valore pari a uno di questi estremi indica una correlazione lineare perfetta, rispettivamente positiva o negativa.</w:t>
-      </w:r>
-    </w:p>
-    <w:p>
-      <w:pPr>
-        <w:pStyle w:val="Titolo2"/>
-        <w:numPr>
-          <w:ilvl w:val="1"/>
-          <w:numId w:val="4"/>
-        </w:numPr>
-      </w:pPr>
-      <w:bookmarkStart w:id="10" w:name="_Toc222443625"/>
-      <w:r>
-        <w:t>Realizzazione</w:t>
-      </w:r>
-      <w:bookmarkEnd w:id="10"/>
+        <w:t>Per calcolare le raccomandazioni, abbiamo utilizzato tre categorie del dataset: “</w:t>
+      </w:r>
+      <w:proofErr w:type="spellStart"/>
+      <w:r>
+        <w:t>title</w:t>
+      </w:r>
+      <w:proofErr w:type="spellEnd"/>
+      <w:r>
+        <w:t>”, “</w:t>
+      </w:r>
+      <w:proofErr w:type="spellStart"/>
+      <w:r>
+        <w:t>genre</w:t>
+      </w:r>
+      <w:proofErr w:type="spellEnd"/>
+      <w:r>
+        <w:t>” e “</w:t>
+      </w:r>
+      <w:proofErr w:type="spellStart"/>
+      <w:r>
+        <w:t>release_year</w:t>
+      </w:r>
+      <w:proofErr w:type="spellEnd"/>
+      <w:r>
+        <w:t>”. T</w:t>
+      </w:r>
+      <w:r>
+        <w:t xml:space="preserve">uttavia, poiché i dati di ciascuna categoria non erano nel formato adatto per confrontare </w:t>
+      </w:r>
+      <w:proofErr w:type="gramStart"/>
+      <w:r>
+        <w:t>al</w:t>
+      </w:r>
+      <w:proofErr w:type="gramEnd"/>
+      <w:r>
+        <w:t xml:space="preserve"> similarità tra diversi film, è stato necessario trasformare queste tre categorie in vettori di parole. Questi vettori rappresentano una versione vettoriale delle parole presenti in un “documento”, in cui ogni vettore trasmette un significato semantico associato a ciascuna parola.</w:t>
+      </w:r>
     </w:p>
     <w:p>
       <w:pPr>
         <w:ind w:left="360"/>
       </w:pPr>
       <w:r>
-        <w:t xml:space="preserve">Per realizzare il </w:t>
+        <w:t>Utilizzando la tecnica TF-IDF (</w:t>
       </w:r>
       <w:proofErr w:type="spellStart"/>
       <w:r>
-        <w:t>Reccomender</w:t>
+        <w:t>term</w:t>
       </w:r>
       <w:proofErr w:type="spellEnd"/>
       <w:r>
-        <w:t xml:space="preserve"> System Content-</w:t>
+        <w:t xml:space="preserve"> frequency-inverse </w:t>
       </w:r>
       <w:proofErr w:type="spellStart"/>
       <w:r>
-        <w:t>Based</w:t>
+        <w:t>document</w:t>
       </w:r>
       <w:proofErr w:type="spellEnd"/>
       <w:r>
-        <w:t xml:space="preserve"> Filtering, abbiamo fatto uso della libreria Open Source Python </w:t>
+        <w:t xml:space="preserve"> frequency), i vettori vengono calcolati generando una matrice in cui ogni colonna rappresenta una parola ottenuta dalla concatenazione delle categorie selezionate e, allo stesso tempo, rappresenta il film stesso.</w:t>
+      </w:r>
+    </w:p>
+    <w:p>
+      <w:pPr>
+        <w:ind w:left="360"/>
+      </w:pPr>
+      <w:r>
+        <w:t xml:space="preserve">In sostanza, il punteggio TF-IDF misura la frequenza di una parola in un documento, ponderata in base al numero di documenti in cui quella parola compare. Questo approccio serve a diminuire l’importanza delle parole che appaiono spesso, riducendo così il loro impatto nel calcolo finale. La libreria </w:t>
       </w:r>
       <w:proofErr w:type="spellStart"/>
       <w:r>
-        <w:t>SkLearn</w:t>
+        <w:t>SKLearn</w:t>
       </w:r>
       <w:proofErr w:type="spellEnd"/>
       <w:r>
-        <w:t>, che ci ha permesso di utilizzare una serie di algoritmi dedicati al “Natural Language Processing”.</w:t>
+        <w:t xml:space="preserve"> fornisce una classe integrata chiamata ‘</w:t>
+      </w:r>
+      <w:proofErr w:type="spellStart"/>
+      <w:r>
+        <w:t>TFIdfVectorizer</w:t>
+      </w:r>
+      <w:proofErr w:type="spellEnd"/>
+      <w:r>
+        <w:t>’, che si occupa di generare la matrice TF-IDF</w:t>
+      </w:r>
+      <w:r>
+        <w:t>.</w:t>
       </w:r>
     </w:p>
     <w:p>
@@ -4785,100 +4668,9 @@
         <w:ind w:left="360"/>
       </w:pPr>
       <w:r>
-        <w:t>Per calcolare le raccomandazioni, abbiamo utilizzato tre categorie del dataset: “</w:t>
-      </w:r>
-      <w:proofErr w:type="spellStart"/>
-      <w:r>
-        <w:t>title</w:t>
-      </w:r>
-      <w:proofErr w:type="spellEnd"/>
-      <w:r>
-        <w:t>”, “</w:t>
-      </w:r>
-      <w:proofErr w:type="spellStart"/>
-      <w:r>
-        <w:t>genre</w:t>
-      </w:r>
-      <w:proofErr w:type="spellEnd"/>
-      <w:r>
-        <w:t>” e “</w:t>
-      </w:r>
-      <w:proofErr w:type="spellStart"/>
-      <w:r>
-        <w:t>release_year</w:t>
-      </w:r>
-      <w:proofErr w:type="spellEnd"/>
-      <w:r>
-        <w:t>”. T</w:t>
-      </w:r>
-      <w:r>
-        <w:t xml:space="preserve">uttavia, poiché i dati di ciascuna categoria non erano nel formato adatto per confrontare </w:t>
-      </w:r>
-      <w:proofErr w:type="gramStart"/>
-      <w:r>
-        <w:t>al</w:t>
-      </w:r>
-      <w:proofErr w:type="gramEnd"/>
-      <w:r>
-        <w:t xml:space="preserve"> similarità tra diversi film, è stato necessario trasformare queste tre categorie in vettori di parole. Questi vettori rappresentano una versione vettoriale delle parole presenti in un “documento”, in cui ogni vettore trasmette un significato semantico associato a ciascuna parola.</w:t>
-      </w:r>
-    </w:p>
-    <w:p>
-      <w:pPr>
-        <w:ind w:left="360"/>
-      </w:pPr>
-      <w:r>
-        <w:t>Utilizzando la tecnica TF-IDF (</w:t>
-      </w:r>
-      <w:proofErr w:type="spellStart"/>
-      <w:r>
-        <w:t>term</w:t>
-      </w:r>
-      <w:proofErr w:type="spellEnd"/>
-      <w:r>
-        <w:t xml:space="preserve"> frequency-inverse </w:t>
-      </w:r>
-      <w:proofErr w:type="spellStart"/>
-      <w:r>
-        <w:t>document</w:t>
-      </w:r>
-      <w:proofErr w:type="spellEnd"/>
-      <w:r>
-        <w:t xml:space="preserve"> frequency), i vettori vengono calcolati generando una matrice in cui ogni colonna rappresenta una parola ottenuta dalla concatenazione delle categorie selezionate e, allo stesso tempo, rappresenta il film stesso.</w:t>
-      </w:r>
-    </w:p>
-    <w:p>
-      <w:pPr>
-        <w:ind w:left="360"/>
-      </w:pPr>
-      <w:r>
-        <w:t xml:space="preserve">In sostanza, il punteggio TF-IDF misura la frequenza di una parola in un documento, ponderata in base al numero di documenti in cui quella parola compare. Questo approccio serve a diminuire l’importanza delle parole che appaiono spesso, riducendo così il loro impatto nel calcolo finale. La libreria </w:t>
-      </w:r>
-      <w:proofErr w:type="spellStart"/>
-      <w:r>
-        <w:t>SKLearn</w:t>
-      </w:r>
-      <w:proofErr w:type="spellEnd"/>
-      <w:r>
-        <w:t xml:space="preserve"> fornisce una classe integrata chiamata ‘</w:t>
-      </w:r>
-      <w:proofErr w:type="spellStart"/>
-      <w:r>
-        <w:t>TFIdfVectorizer</w:t>
-      </w:r>
-      <w:proofErr w:type="spellEnd"/>
-      <w:r>
-        <w:t>’, che si occupa di generare la matrice TF-IDF</w:t>
-      </w:r>
-      <w:r>
-        <w:t>.</w:t>
-      </w:r>
-    </w:p>
-    <w:p>
-      <w:pPr>
-        <w:ind w:left="360"/>
-      </w:pPr>
-      <w:r>
+        <w:rPr>
+          <w:noProof/>
+        </w:rPr>
         <w:lastRenderedPageBreak/>
         <w:drawing>
           <wp:inline distT="0" distB="0" distL="0" distR="0" wp14:anchorId="6484D5C1" wp14:editId="2F34CBCC">
@@ -4938,6 +4730,9 @@
         <w:ind w:left="360"/>
       </w:pPr>
       <w:r>
+        <w:rPr>
+          <w:noProof/>
+        </w:rPr>
         <w:drawing>
           <wp:inline distT="0" distB="0" distL="0" distR="0" wp14:anchorId="2091C5B7" wp14:editId="4886F071">
             <wp:extent cx="5731510" cy="3040380"/>
@@ -5012,6 +4807,9 @@
         <w:ind w:left="360"/>
       </w:pPr>
       <w:r>
+        <w:rPr>
+          <w:noProof/>
+        </w:rPr>
         <w:lastRenderedPageBreak/>
         <w:drawing>
           <wp:inline distT="0" distB="0" distL="0" distR="0" wp14:anchorId="55524AE4" wp14:editId="434FE6CF">
@@ -5058,11 +4856,11 @@
           <w:numId w:val="4"/>
         </w:numPr>
       </w:pPr>
-      <w:bookmarkStart w:id="11" w:name="_Toc222443626"/>
+      <w:bookmarkStart w:id="10" w:name="_Toc222444205"/>
       <w:r>
         <w:t>Classificazione</w:t>
       </w:r>
-      <w:bookmarkEnd w:id="11"/>
+      <w:bookmarkEnd w:id="10"/>
     </w:p>
     <w:p>
       <w:pPr>
@@ -5085,6 +4883,9 @@
         <w:ind w:left="360"/>
       </w:pPr>
       <w:r>
+        <w:rPr>
+          <w:noProof/>
+        </w:rPr>
         <w:drawing>
           <wp:inline distT="0" distB="0" distL="0" distR="0" wp14:anchorId="4CD72EF4" wp14:editId="1FB70AB4">
             <wp:extent cx="5731510" cy="1760220"/>
@@ -5194,11 +4995,11 @@
           <w:numId w:val="4"/>
         </w:numPr>
       </w:pPr>
-      <w:bookmarkStart w:id="12" w:name="_Toc222443627"/>
+      <w:bookmarkStart w:id="11" w:name="_Toc222444206"/>
       <w:r>
         <w:t>Modello Adottato</w:t>
       </w:r>
-      <w:bookmarkEnd w:id="12"/>
+      <w:bookmarkEnd w:id="11"/>
     </w:p>
     <w:p>
       <w:pPr>
@@ -5244,6 +5045,9 @@
         <w:ind w:left="360"/>
       </w:pPr>
       <w:r>
+        <w:rPr>
+          <w:noProof/>
+        </w:rPr>
         <w:drawing>
           <wp:inline distT="0" distB="0" distL="0" distR="0" wp14:anchorId="380665B6" wp14:editId="04504D78">
             <wp:extent cx="5731510" cy="3706495"/>
@@ -5300,11 +5104,11 @@
           <w:numId w:val="4"/>
         </w:numPr>
       </w:pPr>
-      <w:bookmarkStart w:id="13" w:name="_Toc222443628"/>
+      <w:bookmarkStart w:id="12" w:name="_Toc222444207"/>
       <w:r>
         <w:t>Dataset</w:t>
       </w:r>
-      <w:bookmarkEnd w:id="13"/>
+      <w:bookmarkEnd w:id="12"/>
     </w:p>
     <w:p>
       <w:pPr>
@@ -5346,6 +5150,9 @@
         <w:ind w:left="360"/>
       </w:pPr>
       <w:r>
+        <w:rPr>
+          <w:noProof/>
+        </w:rPr>
         <w:lastRenderedPageBreak/>
         <w:drawing>
           <wp:inline distT="0" distB="0" distL="0" distR="0" wp14:anchorId="1DE13E0E" wp14:editId="1E4635D4">
@@ -5392,11 +5199,11 @@
           <w:numId w:val="4"/>
         </w:numPr>
       </w:pPr>
-      <w:bookmarkStart w:id="14" w:name="_Toc222443629"/>
+      <w:bookmarkStart w:id="13" w:name="_Toc222444208"/>
       <w:r>
         <w:t>Pre-processing dei dati</w:t>
       </w:r>
-      <w:bookmarkEnd w:id="14"/>
+      <w:bookmarkEnd w:id="13"/>
     </w:p>
     <w:p>
       <w:pPr>
@@ -5411,6 +5218,9 @@
         <w:ind w:left="360"/>
       </w:pPr>
       <w:r>
+        <w:rPr>
+          <w:noProof/>
+        </w:rPr>
         <w:drawing>
           <wp:inline distT="0" distB="0" distL="0" distR="0" wp14:anchorId="6546D3AD" wp14:editId="79A9D511">
             <wp:extent cx="4801270" cy="1495634"/>
@@ -5469,6 +5279,9 @@
         <w:ind w:left="360"/>
       </w:pPr>
       <w:r>
+        <w:rPr>
+          <w:noProof/>
+        </w:rPr>
         <w:drawing>
           <wp:inline distT="0" distB="0" distL="0" distR="0" wp14:anchorId="2D8698F1" wp14:editId="66C197D3">
             <wp:extent cx="5731510" cy="337185"/>
@@ -5514,7 +5327,7 @@
           <w:numId w:val="4"/>
         </w:numPr>
       </w:pPr>
-      <w:bookmarkStart w:id="15" w:name="_Toc222443630"/>
+      <w:bookmarkStart w:id="14" w:name="_Toc222444209"/>
       <w:r>
         <w:t xml:space="preserve">Miglioramento del modello e </w:t>
       </w:r>
@@ -5526,7 +5339,7 @@
       <w:r>
         <w:t xml:space="preserve"> Tuning</w:t>
       </w:r>
-      <w:bookmarkEnd w:id="15"/>
+      <w:bookmarkEnd w:id="14"/>
     </w:p>
     <w:p>
       <w:pPr>
@@ -5549,6 +5362,9 @@
         <w:ind w:left="360"/>
       </w:pPr>
       <w:r>
+        <w:rPr>
+          <w:noProof/>
+        </w:rPr>
         <w:drawing>
           <wp:inline distT="0" distB="0" distL="0" distR="0" wp14:anchorId="671EDB31" wp14:editId="5A13873C">
             <wp:extent cx="5731510" cy="3056890"/>
@@ -5699,6 +5515,9 @@
         <w:ind w:left="360"/>
       </w:pPr>
       <w:r>
+        <w:rPr>
+          <w:noProof/>
+        </w:rPr>
         <w:drawing>
           <wp:inline distT="0" distB="0" distL="0" distR="0" wp14:anchorId="4CF5E0F6" wp14:editId="4A6FD943">
             <wp:extent cx="5731510" cy="497205"/>
@@ -5757,6 +5576,9 @@
         <w:ind w:left="360"/>
       </w:pPr>
       <w:r>
+        <w:rPr>
+          <w:noProof/>
+        </w:rPr>
         <w:drawing>
           <wp:inline distT="0" distB="0" distL="0" distR="0" wp14:anchorId="728175B3" wp14:editId="5A96E236">
             <wp:extent cx="5731510" cy="1220470"/>
@@ -5819,6 +5641,9 @@
         <w:ind w:left="360"/>
       </w:pPr>
       <w:r>
+        <w:rPr>
+          <w:noProof/>
+        </w:rPr>
         <w:drawing>
           <wp:inline distT="0" distB="0" distL="0" distR="0" wp14:anchorId="73677EF9" wp14:editId="2BCCC0DA">
             <wp:extent cx="5731510" cy="1316355"/>
@@ -5861,6 +5686,9 @@
         <w:ind w:left="360"/>
       </w:pPr>
       <w:r>
+        <w:rPr>
+          <w:noProof/>
+        </w:rPr>
         <w:drawing>
           <wp:inline distT="0" distB="0" distL="0" distR="0" wp14:anchorId="00943B50" wp14:editId="51B4296E">
             <wp:extent cx="3000794" cy="409632"/>
@@ -5914,11 +5742,11 @@
           <w:numId w:val="4"/>
         </w:numPr>
       </w:pPr>
-      <w:bookmarkStart w:id="16" w:name="_Toc222443631"/>
+      <w:bookmarkStart w:id="15" w:name="_Toc222444210"/>
       <w:r>
         <w:t>Predizione su nuovi dati</w:t>
       </w:r>
-      <w:bookmarkEnd w:id="16"/>
+      <w:bookmarkEnd w:id="15"/>
     </w:p>
     <w:p>
       <w:pPr>
@@ -5933,6 +5761,9 @@
         <w:ind w:left="360"/>
       </w:pPr>
       <w:r>
+        <w:rPr>
+          <w:noProof/>
+        </w:rPr>
         <w:lastRenderedPageBreak/>
         <w:drawing>
           <wp:inline distT="0" distB="0" distL="0" distR="0" wp14:anchorId="5B8757D2" wp14:editId="7A71B098">
@@ -5992,12 +5823,12 @@
           <w:numId w:val="4"/>
         </w:numPr>
       </w:pPr>
-      <w:bookmarkStart w:id="17" w:name="_Toc222443632"/>
+      <w:bookmarkStart w:id="16" w:name="_Toc222444211"/>
       <w:r>
         <w:lastRenderedPageBreak/>
         <w:t>Knowledge Base</w:t>
       </w:r>
-      <w:bookmarkEnd w:id="17"/>
+      <w:bookmarkEnd w:id="16"/>
     </w:p>
     <w:p>
       <w:pPr>
@@ -6007,11 +5838,11 @@
           <w:numId w:val="4"/>
         </w:numPr>
       </w:pPr>
-      <w:bookmarkStart w:id="18" w:name="_Toc222443633"/>
+      <w:bookmarkStart w:id="17" w:name="_Toc222444212"/>
       <w:r>
         <w:t>Introduzione</w:t>
       </w:r>
-      <w:bookmarkEnd w:id="18"/>
+      <w:bookmarkEnd w:id="17"/>
     </w:p>
     <w:p>
       <w:pPr>
@@ -6062,11 +5893,11 @@
           <w:numId w:val="4"/>
         </w:numPr>
       </w:pPr>
-      <w:bookmarkStart w:id="19" w:name="_Toc222443634"/>
+      <w:bookmarkStart w:id="18" w:name="_Toc222444213"/>
       <w:r>
         <w:t>Gestione della KB</w:t>
       </w:r>
-      <w:bookmarkEnd w:id="19"/>
+      <w:bookmarkEnd w:id="18"/>
     </w:p>
     <w:p>
       <w:pPr>
@@ -6124,11 +5955,11 @@
           <w:numId w:val="4"/>
         </w:numPr>
       </w:pPr>
-      <w:bookmarkStart w:id="20" w:name="_Toc222443635"/>
+      <w:bookmarkStart w:id="19" w:name="_Toc222444214"/>
       <w:r>
         <w:t>Fatti</w:t>
       </w:r>
-      <w:bookmarkEnd w:id="20"/>
+      <w:bookmarkEnd w:id="19"/>
     </w:p>
     <w:p>
       <w:pPr>
@@ -6473,6 +6304,9 @@
         <w:ind w:left="360"/>
       </w:pPr>
       <w:r>
+        <w:rPr>
+          <w:noProof/>
+        </w:rPr>
         <w:lastRenderedPageBreak/>
         <w:drawing>
           <wp:inline distT="0" distB="0" distL="0" distR="0" wp14:anchorId="63DEC091" wp14:editId="3DEC7BB9">
@@ -6536,13 +6370,7 @@
       </w:r>
       <w:proofErr w:type="spellEnd"/>
       <w:r>
-        <w:t xml:space="preserve"> in quanto le clausole dei predicati definiti all’interno della KB sono organizzate in modo non contiguo nel file, poiché </w:t>
-      </w:r>
-      <w:r>
-        <w:t>raggruppate</w:t>
-      </w:r>
-      <w:r>
-        <w:t xml:space="preserve"> in modo contiguo per ogni film e non per predicato.</w:t>
+        <w:t xml:space="preserve"> in quanto le clausole dei predicati definiti all’interno della KB sono organizzate in modo non contiguo nel file, poiché raggruppate in modo contiguo per ogni film e non per predicato.</w:t>
       </w:r>
     </w:p>
     <w:p>
@@ -6558,6 +6386,9 @@
         <w:ind w:left="360"/>
       </w:pPr>
       <w:r>
+        <w:rPr>
+          <w:noProof/>
+        </w:rPr>
         <w:drawing>
           <wp:inline distT="0" distB="0" distL="0" distR="0" wp14:anchorId="6B8CCA8E" wp14:editId="39E30054">
             <wp:extent cx="5731510" cy="1270635"/>
@@ -6603,11 +6434,11 @@
           <w:numId w:val="4"/>
         </w:numPr>
       </w:pPr>
-      <w:bookmarkStart w:id="21" w:name="_Toc222443636"/>
+      <w:bookmarkStart w:id="20" w:name="_Toc222444215"/>
       <w:r>
         <w:t>Regole</w:t>
       </w:r>
-      <w:bookmarkEnd w:id="21"/>
+      <w:bookmarkEnd w:id="20"/>
     </w:p>
     <w:p>
       <w:pPr>
@@ -6651,6 +6482,9 @@
         <w:ind w:left="360"/>
       </w:pPr>
       <w:r>
+        <w:rPr>
+          <w:noProof/>
+        </w:rPr>
         <w:lastRenderedPageBreak/>
         <w:drawing>
           <wp:inline distT="0" distB="0" distL="0" distR="0" wp14:anchorId="36A6CE21" wp14:editId="1CC56515">
@@ -6697,11 +6531,11 @@
           <w:numId w:val="4"/>
         </w:numPr>
       </w:pPr>
-      <w:bookmarkStart w:id="22" w:name="_Toc222443637"/>
+      <w:bookmarkStart w:id="21" w:name="_Toc222444216"/>
       <w:r>
         <w:t>Trova film in base a determinate caratteristiche</w:t>
       </w:r>
-      <w:bookmarkEnd w:id="22"/>
+      <w:bookmarkEnd w:id="21"/>
     </w:p>
     <w:p>
       <w:pPr>
@@ -6751,6 +6585,9 @@
         <w:ind w:left="708"/>
       </w:pPr>
       <w:r>
+        <w:rPr>
+          <w:noProof/>
+        </w:rPr>
         <w:drawing>
           <wp:inline distT="0" distB="0" distL="0" distR="0" wp14:anchorId="6E0D93CC" wp14:editId="07EE7BAF">
             <wp:extent cx="5106113" cy="771633"/>
@@ -6826,6 +6663,9 @@
         <w:t xml:space="preserve"> (post-2010).</w:t>
       </w:r>
       <w:r>
+        <w:rPr>
+          <w:noProof/>
+        </w:rPr>
         <w:drawing>
           <wp:inline distT="0" distB="0" distL="0" distR="0" wp14:anchorId="289493D2" wp14:editId="66F7A412">
             <wp:extent cx="4525006" cy="857370"/>
@@ -6927,6 +6767,9 @@
         <w:ind w:left="360" w:firstLine="348"/>
       </w:pPr>
       <w:r>
+        <w:rPr>
+          <w:noProof/>
+        </w:rPr>
         <w:drawing>
           <wp:inline distT="0" distB="0" distL="0" distR="0" wp14:anchorId="2AFFEAE2" wp14:editId="6B3B9D4C">
             <wp:extent cx="5731510" cy="708025"/>
@@ -6969,6 +6812,9 @@
         <w:ind w:left="360" w:firstLine="348"/>
       </w:pPr>
       <w:r>
+        <w:rPr>
+          <w:noProof/>
+        </w:rPr>
         <w:drawing>
           <wp:inline distT="0" distB="0" distL="0" distR="0" wp14:anchorId="176BACD9" wp14:editId="68FCAE1B">
             <wp:extent cx="5582429" cy="1105054"/>
@@ -7011,6 +6857,9 @@
         <w:ind w:left="360" w:firstLine="348"/>
       </w:pPr>
       <w:r>
+        <w:rPr>
+          <w:noProof/>
+        </w:rPr>
         <w:lastRenderedPageBreak/>
         <w:drawing>
           <wp:inline distT="0" distB="0" distL="0" distR="0" wp14:anchorId="217C07B1" wp14:editId="5F6FB7D5">
@@ -7054,6 +6903,9 @@
         <w:ind w:left="360" w:firstLine="348"/>
       </w:pPr>
       <w:r>
+        <w:rPr>
+          <w:noProof/>
+        </w:rPr>
         <w:drawing>
           <wp:inline distT="0" distB="0" distL="0" distR="0" wp14:anchorId="647FC545" wp14:editId="1EBA8DB6">
             <wp:extent cx="3124636" cy="1057423"/>
@@ -7107,12 +6959,12 @@
           <w:numId w:val="4"/>
         </w:numPr>
       </w:pPr>
-      <w:bookmarkStart w:id="23" w:name="_Toc222443638"/>
+      <w:bookmarkStart w:id="22" w:name="_Toc222444217"/>
       <w:r>
         <w:lastRenderedPageBreak/>
         <w:t>Sulla base delle preferenze dell’utente, trova la piattaforma migliore per i film selezionati</w:t>
       </w:r>
-      <w:bookmarkEnd w:id="23"/>
+      <w:bookmarkEnd w:id="22"/>
     </w:p>
     <w:p>
       <w:pPr>
@@ -7235,6 +7087,9 @@
         <w:ind w:left="708"/>
       </w:pPr>
       <w:r>
+        <w:rPr>
+          <w:noProof/>
+        </w:rPr>
         <w:lastRenderedPageBreak/>
         <w:drawing>
           <wp:inline distT="0" distB="0" distL="0" distR="0" wp14:anchorId="015181B7" wp14:editId="529B1BAC">
@@ -7273,6 +7128,9 @@
         </w:drawing>
       </w:r>
       <w:r>
+        <w:rPr>
+          <w:noProof/>
+        </w:rPr>
         <w:drawing>
           <wp:inline distT="0" distB="0" distL="0" distR="0" wp14:anchorId="4D8A4C4A" wp14:editId="547F9601">
             <wp:extent cx="5731510" cy="2948940"/>
@@ -7329,6 +7187,9 @@
         <w:ind w:left="708"/>
       </w:pPr>
       <w:r>
+        <w:rPr>
+          <w:noProof/>
+        </w:rPr>
         <w:drawing>
           <wp:inline distT="0" distB="0" distL="0" distR="0" wp14:anchorId="7F757144" wp14:editId="7859564E">
             <wp:extent cx="4448796" cy="724001"/>
@@ -7421,6 +7282,9 @@
         <w:t>Di seguito un esempio di esecuzione:</w:t>
       </w:r>
       <w:r>
+        <w:rPr>
+          <w:noProof/>
+        </w:rPr>
         <w:drawing>
           <wp:inline distT="0" distB="0" distL="0" distR="0" wp14:anchorId="44054522" wp14:editId="4541E611">
             <wp:extent cx="5731510" cy="2063750"/>
@@ -7473,12 +7337,12 @@
           <w:numId w:val="4"/>
         </w:numPr>
       </w:pPr>
-      <w:bookmarkStart w:id="24" w:name="_Toc222443639"/>
+      <w:bookmarkStart w:id="23" w:name="_Toc222444218"/>
       <w:r>
         <w:lastRenderedPageBreak/>
         <w:t>Ontologia</w:t>
       </w:r>
-      <w:bookmarkEnd w:id="24"/>
+      <w:bookmarkEnd w:id="23"/>
     </w:p>
     <w:p>
       <w:pPr>
@@ -7488,11 +7352,11 @@
           <w:numId w:val="4"/>
         </w:numPr>
       </w:pPr>
-      <w:bookmarkStart w:id="25" w:name="_Toc222443640"/>
+      <w:bookmarkStart w:id="24" w:name="_Toc222444219"/>
       <w:r>
         <w:t>Sommario</w:t>
       </w:r>
-      <w:bookmarkEnd w:id="25"/>
+      <w:bookmarkEnd w:id="24"/>
     </w:p>
     <w:p>
       <w:pPr>
@@ -7523,6 +7387,9 @@
         <w:ind w:left="360"/>
       </w:pPr>
       <w:r>
+        <w:rPr>
+          <w:noProof/>
+        </w:rPr>
         <w:drawing>
           <wp:inline distT="0" distB="0" distL="0" distR="0" wp14:anchorId="40DDD294" wp14:editId="1F1132EF">
             <wp:extent cx="5731510" cy="4932045"/>
@@ -7568,12 +7435,12 @@
           <w:numId w:val="4"/>
         </w:numPr>
       </w:pPr>
-      <w:bookmarkStart w:id="26" w:name="_Toc222443641"/>
+      <w:bookmarkStart w:id="25" w:name="_Toc222444220"/>
       <w:proofErr w:type="spellStart"/>
       <w:r>
         <w:t>Protégé</w:t>
       </w:r>
-      <w:bookmarkEnd w:id="26"/>
+      <w:bookmarkEnd w:id="25"/>
       <w:proofErr w:type="spellEnd"/>
     </w:p>
     <w:p>
@@ -7649,6 +7516,9 @@
         <w:ind w:left="360"/>
       </w:pPr>
       <w:r>
+        <w:rPr>
+          <w:noProof/>
+        </w:rPr>
         <w:lastRenderedPageBreak/>
         <w:drawing>
           <wp:inline distT="0" distB="0" distL="0" distR="0" wp14:anchorId="7CB0EBBF" wp14:editId="7DC5954F">
@@ -7779,6 +7649,9 @@
         <w:ind w:left="360"/>
       </w:pPr>
       <w:r>
+        <w:rPr>
+          <w:noProof/>
+        </w:rPr>
         <w:drawing>
           <wp:inline distT="0" distB="0" distL="0" distR="0" wp14:anchorId="2868141F" wp14:editId="37D52187">
             <wp:extent cx="4286848" cy="3096057"/>
@@ -7856,6 +7729,9 @@
         <w:keepNext/>
       </w:pPr>
       <w:r>
+        <w:rPr>
+          <w:noProof/>
+        </w:rPr>
         <w:lastRenderedPageBreak/>
         <w:drawing>
           <wp:inline distT="0" distB="0" distL="0" distR="0" wp14:anchorId="1D62C4FC" wp14:editId="74E9B312">
@@ -7942,6 +7818,9 @@
         <w:keepNext/>
       </w:pPr>
       <w:r>
+        <w:rPr>
+          <w:noProof/>
+        </w:rPr>
         <w:drawing>
           <wp:inline distT="0" distB="0" distL="0" distR="0" wp14:anchorId="03923D7F" wp14:editId="7199001A">
             <wp:extent cx="4496427" cy="2934109"/>
@@ -8014,6 +7893,9 @@
         <w:keepNext/>
       </w:pPr>
       <w:r>
+        <w:rPr>
+          <w:noProof/>
+        </w:rPr>
         <w:lastRenderedPageBreak/>
         <w:drawing>
           <wp:inline distT="0" distB="0" distL="0" distR="0" wp14:anchorId="32A35E80" wp14:editId="2CC1435D">
@@ -8087,6 +7969,9 @@
         <w:keepNext/>
       </w:pPr>
       <w:r>
+        <w:rPr>
+          <w:noProof/>
+        </w:rPr>
         <w:drawing>
           <wp:inline distT="0" distB="0" distL="0" distR="0" wp14:anchorId="7B55F6A2" wp14:editId="7527EC89">
             <wp:extent cx="5731510" cy="3140075"/>
@@ -8172,6 +8057,9 @@
         <w:keepNext/>
       </w:pPr>
       <w:r>
+        <w:rPr>
+          <w:noProof/>
+        </w:rPr>
         <w:lastRenderedPageBreak/>
         <w:drawing>
           <wp:inline distT="0" distB="0" distL="0" distR="0" wp14:anchorId="326E0EB5" wp14:editId="4E8DD674">
@@ -8258,6 +8146,9 @@
         <w:keepNext/>
       </w:pPr>
       <w:r>
+        <w:rPr>
+          <w:noProof/>
+        </w:rPr>
         <w:drawing>
           <wp:inline distT="0" distB="0" distL="0" distR="0" wp14:anchorId="2175FC7F" wp14:editId="4347EA5C">
             <wp:extent cx="5731510" cy="2494915"/>
@@ -8354,6 +8245,9 @@
         <w:keepNext/>
       </w:pPr>
       <w:r>
+        <w:rPr>
+          <w:noProof/>
+        </w:rPr>
         <w:drawing>
           <wp:inline distT="0" distB="0" distL="0" distR="0" wp14:anchorId="0E767032" wp14:editId="5BF66703">
             <wp:extent cx="5731510" cy="2266315"/>
@@ -8426,6 +8320,9 @@
         <w:keepNext/>
       </w:pPr>
       <w:r>
+        <w:rPr>
+          <w:noProof/>
+        </w:rPr>
         <w:lastRenderedPageBreak/>
         <w:drawing>
           <wp:inline distT="0" distB="0" distL="0" distR="0" wp14:anchorId="562B9992" wp14:editId="1E0D5B97">
@@ -8502,11 +8399,11 @@
           <w:numId w:val="4"/>
         </w:numPr>
       </w:pPr>
-      <w:bookmarkStart w:id="27" w:name="_Toc222443642"/>
+      <w:bookmarkStart w:id="26" w:name="_Toc222444221"/>
       <w:r>
         <w:t>Owlready2</w:t>
       </w:r>
-      <w:bookmarkEnd w:id="27"/>
+      <w:bookmarkEnd w:id="26"/>
     </w:p>
     <w:p>
       <w:pPr>
@@ -8578,6 +8475,9 @@
         <w:ind w:left="360"/>
       </w:pPr>
       <w:r>
+        <w:rPr>
+          <w:noProof/>
+        </w:rPr>
         <w:drawing>
           <wp:inline distT="0" distB="0" distL="0" distR="0" wp14:anchorId="00CF8A2F" wp14:editId="3BE1579C">
             <wp:extent cx="3801005" cy="2200582"/>
@@ -8640,6 +8540,9 @@
         <w:ind w:left="360"/>
       </w:pPr>
       <w:r>
+        <w:rPr>
+          <w:noProof/>
+        </w:rPr>
         <w:lastRenderedPageBreak/>
         <w:drawing>
           <wp:inline distT="0" distB="0" distL="0" distR="0" wp14:anchorId="241C08D7" wp14:editId="149D9018">
@@ -8706,6 +8609,9 @@
         <w:pStyle w:val="Paragrafoelenco"/>
       </w:pPr>
       <w:r>
+        <w:rPr>
+          <w:noProof/>
+        </w:rPr>
         <w:drawing>
           <wp:inline distT="0" distB="0" distL="0" distR="0" wp14:anchorId="004E15C8" wp14:editId="5C180C77">
             <wp:extent cx="4029637" cy="2000529"/>
@@ -8761,6 +8667,9 @@
         <w:ind w:left="708"/>
       </w:pPr>
       <w:r>
+        <w:rPr>
+          <w:noProof/>
+        </w:rPr>
         <w:lastRenderedPageBreak/>
         <w:drawing>
           <wp:inline distT="0" distB="0" distL="0" distR="0" wp14:anchorId="67A6C6AA" wp14:editId="69CB3F57">
@@ -8821,6 +8730,9 @@
         <w:ind w:left="360"/>
       </w:pPr>
       <w:r>
+        <w:rPr>
+          <w:noProof/>
+        </w:rPr>
         <w:drawing>
           <wp:inline distT="0" distB="0" distL="0" distR="0" wp14:anchorId="5B4C3C8E" wp14:editId="4405EF75">
             <wp:extent cx="3943900" cy="1867161"/>
@@ -8875,6 +8787,9 @@
         <w:pStyle w:val="Paragrafoelenco"/>
       </w:pPr>
       <w:r>
+        <w:rPr>
+          <w:noProof/>
+        </w:rPr>
         <w:drawing>
           <wp:inline distT="0" distB="0" distL="0" distR="0" wp14:anchorId="68C888CF" wp14:editId="18A36CB2">
             <wp:extent cx="2972215" cy="3219899"/>
@@ -8929,6 +8844,9 @@
         <w:pStyle w:val="Paragrafoelenco"/>
       </w:pPr>
       <w:r>
+        <w:rPr>
+          <w:noProof/>
+        </w:rPr>
         <w:lastRenderedPageBreak/>
         <w:drawing>
           <wp:inline distT="0" distB="0" distL="0" distR="0" wp14:anchorId="5CC5306B" wp14:editId="142B3368">
@@ -8984,6 +8902,9 @@
         <w:pStyle w:val="Paragrafoelenco"/>
       </w:pPr>
       <w:r>
+        <w:rPr>
+          <w:noProof/>
+        </w:rPr>
         <w:drawing>
           <wp:inline distT="0" distB="0" distL="0" distR="0" wp14:anchorId="24ED4BF9" wp14:editId="0F9BB88C">
             <wp:extent cx="4115374" cy="2419688"/>
@@ -9043,6 +8964,9 @@
         <w:ind w:left="360"/>
       </w:pPr>
       <w:r>
+        <w:rPr>
+          <w:noProof/>
+        </w:rPr>
         <w:drawing>
           <wp:inline distT="0" distB="0" distL="0" distR="0" wp14:anchorId="438639BE" wp14:editId="0F61FEA6">
             <wp:extent cx="3686689" cy="304843"/>
@@ -9087,6 +9011,9 @@
     </w:p>
     <w:p>
       <w:r>
+        <w:rPr>
+          <w:noProof/>
+        </w:rPr>
         <w:lastRenderedPageBreak/>
         <w:drawing>
           <wp:inline distT="0" distB="0" distL="0" distR="0" wp14:anchorId="26C9A40F" wp14:editId="2FF455AD">
@@ -9132,6 +9059,9 @@
     </w:p>
     <w:p>
       <w:r>
+        <w:rPr>
+          <w:noProof/>
+        </w:rPr>
         <w:drawing>
           <wp:inline distT="0" distB="0" distL="0" distR="0" wp14:anchorId="3667B321" wp14:editId="646F8DB1">
             <wp:extent cx="4296375" cy="3724795"/>
@@ -9176,6 +9106,9 @@
     </w:p>
     <w:p>
       <w:r>
+        <w:rPr>
+          <w:noProof/>
+        </w:rPr>
         <w:lastRenderedPageBreak/>
         <w:drawing>
           <wp:inline distT="0" distB="0" distL="0" distR="0" wp14:anchorId="3C296B83" wp14:editId="6AD8C05A">
@@ -9219,6 +9152,9 @@
         <w:keepNext/>
       </w:pPr>
       <w:r>
+        <w:rPr>
+          <w:noProof/>
+        </w:rPr>
         <w:drawing>
           <wp:inline distT="0" distB="0" distL="0" distR="0" wp14:anchorId="356016A6" wp14:editId="519CBF12">
             <wp:extent cx="4172532" cy="1066949"/>
@@ -9291,6 +9227,9 @@
         <w:keepNext/>
       </w:pPr>
       <w:r>
+        <w:rPr>
+          <w:noProof/>
+        </w:rPr>
         <w:drawing>
           <wp:inline distT="0" distB="0" distL="0" distR="0" wp14:anchorId="064F08C6" wp14:editId="3CF564A9">
             <wp:extent cx="3905795" cy="1267002"/>
@@ -9363,6 +9302,9 @@
         <w:keepNext/>
       </w:pPr>
       <w:r>
+        <w:rPr>
+          <w:noProof/>
+        </w:rPr>
         <w:drawing>
           <wp:inline distT="0" distB="0" distL="0" distR="0" wp14:anchorId="60C980A1" wp14:editId="6EC3AEEE">
             <wp:extent cx="4105848" cy="1295581"/>
@@ -9443,12 +9385,12 @@
           <w:numId w:val="4"/>
         </w:numPr>
       </w:pPr>
-      <w:bookmarkStart w:id="28" w:name="_Toc222443643"/>
+      <w:bookmarkStart w:id="27" w:name="_Toc222444222"/>
       <w:r>
         <w:lastRenderedPageBreak/>
         <w:t>Conclusioni</w:t>
       </w:r>
-      <w:bookmarkEnd w:id="28"/>
+      <w:bookmarkEnd w:id="27"/>
     </w:p>
     <w:p>
       <w:r>
@@ -12375,6 +12317,7 @@
   <w:style w:type="character" w:default="1" w:styleId="Carpredefinitoparagrafo">
     <w:name w:val="Default Paragraph Font"/>
     <w:uiPriority w:val="1"/>
+    <w:semiHidden/>
     <w:unhideWhenUsed/>
   </w:style>
   <w:style w:type="table" w:default="1" w:styleId="Tabellanormale">
@@ -12870,21 +12813,6 @@
 </file>
 
 <file path=customXml/item1.xml><?xml version="1.0" encoding="utf-8"?>
-<p:properties xmlns:p="http://schemas.microsoft.com/office/2006/metadata/properties" xmlns:xsi="http://www.w3.org/2001/XMLSchema-instance" xmlns:pc="http://schemas.microsoft.com/office/infopath/2007/PartnerControls">
-  <documentManagement/>
-</p:properties>
-</file>
-
-<file path=customXml/item2.xml><?xml version="1.0" encoding="utf-8"?>
-<?mso-contentType ?>
-<FormTemplates xmlns="http://schemas.microsoft.com/sharepoint/v3/contenttype/forms">
-  <Display>DocumentLibraryForm</Display>
-  <Edit>DocumentLibraryForm</Edit>
-  <New>DocumentLibraryForm</New>
-</FormTemplates>
-</file>
-
-<file path=customXml/item3.xml><?xml version="1.0" encoding="utf-8"?>
 <ct:contentTypeSchema xmlns:ct="http://schemas.microsoft.com/office/2006/metadata/contentType" xmlns:ma="http://schemas.microsoft.com/office/2006/metadata/properties/metaAttributes" ct:_="" ma:_="" ma:contentTypeName="Documento" ma:contentTypeID="0x010100014D9396216C7045B9B2B266DAE942B0" ma:contentTypeVersion="6" ma:contentTypeDescription="Creare un nuovo documento." ma:contentTypeScope="" ma:versionID="29e68f394c5cf5cf7858fab196127c1c">
   <xsd:schema xmlns:xsd="http://www.w3.org/2001/XMLSchema" xmlns:xs="http://www.w3.org/2001/XMLSchema" xmlns:p="http://schemas.microsoft.com/office/2006/metadata/properties" xmlns:ns2="2fad9256-7459-4aaa-aa3c-b935b956e037" xmlns:ns3="c526abeb-928e-4775-9e6f-7d2d0f68617a" targetNamespace="http://schemas.microsoft.com/office/2006/metadata/properties" ma:root="true" ma:fieldsID="f7765dff063016e9c20b04471195a4ee" ns2:_="" ns3:_="">
     <xsd:import namespace="2fad9256-7459-4aaa-aa3c-b935b956e037"/>
@@ -13061,28 +12989,26 @@
 </ct:contentTypeSchema>
 </file>
 
-<file path=customXml/item4.xml><?xml version="1.0" encoding="utf-8"?>
+<file path=customXml/item2.xml><?xml version="1.0" encoding="utf-8"?>
+<p:properties xmlns:p="http://schemas.microsoft.com/office/2006/metadata/properties" xmlns:xsi="http://www.w3.org/2001/XMLSchema-instance" xmlns:pc="http://schemas.microsoft.com/office/infopath/2007/PartnerControls">
+  <documentManagement/>
+</p:properties>
+</file>
+
+<file path=customXml/item3.xml><?xml version="1.0" encoding="utf-8"?>
 <b:Sources xmlns:b="http://schemas.openxmlformats.org/officeDocument/2006/bibliography" xmlns="http://schemas.openxmlformats.org/officeDocument/2006/bibliography" SelectedStyle="\APASixthEditionOfficeOnline.xsl" StyleName="APA" Version="6"/>
 </file>
 
-<file path=customXml/itemProps1.xml><?xml version="1.0" encoding="utf-8"?>
-<ds:datastoreItem xmlns:ds="http://schemas.openxmlformats.org/officeDocument/2006/customXml" ds:itemID="{39E8DE57-F896-4A82-85BB-B6DC76DAEB2A}">
-  <ds:schemaRefs>
-    <ds:schemaRef ds:uri="http://schemas.microsoft.com/office/2006/metadata/properties"/>
-    <ds:schemaRef ds:uri="http://schemas.microsoft.com/office/infopath/2007/PartnerControls"/>
-  </ds:schemaRefs>
-</ds:datastoreItem>
+<file path=customXml/item4.xml><?xml version="1.0" encoding="utf-8"?>
+<?mso-contentType ?>
+<FormTemplates xmlns="http://schemas.microsoft.com/sharepoint/v3/contenttype/forms">
+  <Display>DocumentLibraryForm</Display>
+  <Edit>DocumentLibraryForm</Edit>
+  <New>DocumentLibraryForm</New>
+</FormTemplates>
 </file>
 
-<file path=customXml/itemProps2.xml><?xml version="1.0" encoding="utf-8"?>
-<ds:datastoreItem xmlns:ds="http://schemas.openxmlformats.org/officeDocument/2006/customXml" ds:itemID="{908AEAB4-D7A6-4943-9ED8-C2A4CE5C8D12}">
-  <ds:schemaRefs>
-    <ds:schemaRef ds:uri="http://schemas.microsoft.com/sharepoint/v3/contenttype/forms"/>
-  </ds:schemaRefs>
-</ds:datastoreItem>
-</file>
-
-<file path=customXml/itemProps3.xml><?xml version="1.0" encoding="utf-8"?>
+<file path=customXml/itemProps1.xml><?xml version="1.0" encoding="utf-8"?>
 <ds:datastoreItem xmlns:ds="http://schemas.openxmlformats.org/officeDocument/2006/customXml" ds:itemID="{0334F734-48EF-48FA-B509-328245B7E00F}">
   <ds:schemaRefs>
     <ds:schemaRef ds:uri="http://schemas.microsoft.com/office/2006/metadata/contentType"/>
@@ -13101,10 +13027,27 @@
 </ds:datastoreItem>
 </file>
 
-<file path=customXml/itemProps4.xml><?xml version="1.0" encoding="utf-8"?>
+<file path=customXml/itemProps2.xml><?xml version="1.0" encoding="utf-8"?>
+<ds:datastoreItem xmlns:ds="http://schemas.openxmlformats.org/officeDocument/2006/customXml" ds:itemID="{39E8DE57-F896-4A82-85BB-B6DC76DAEB2A}">
+  <ds:schemaRefs>
+    <ds:schemaRef ds:uri="http://schemas.microsoft.com/office/2006/metadata/properties"/>
+    <ds:schemaRef ds:uri="http://schemas.microsoft.com/office/infopath/2007/PartnerControls"/>
+  </ds:schemaRefs>
+</ds:datastoreItem>
+</file>
+
+<file path=customXml/itemProps3.xml><?xml version="1.0" encoding="utf-8"?>
 <ds:datastoreItem xmlns:ds="http://schemas.openxmlformats.org/officeDocument/2006/customXml" ds:itemID="{28E031AB-F221-4D90-B528-EB9BB20E1BE0}">
   <ds:schemaRefs>
     <ds:schemaRef ds:uri="http://schemas.openxmlformats.org/officeDocument/2006/bibliography"/>
   </ds:schemaRefs>
 </ds:datastoreItem>
+</file>
+
+<file path=customXml/itemProps4.xml><?xml version="1.0" encoding="utf-8"?>
+<ds:datastoreItem xmlns:ds="http://schemas.openxmlformats.org/officeDocument/2006/customXml" ds:itemID="{908AEAB4-D7A6-4943-9ED8-C2A4CE5C8D12}">
+  <ds:schemaRefs>
+    <ds:schemaRef ds:uri="http://schemas.microsoft.com/sharepoint/v3/contenttype/forms"/>
+  </ds:schemaRefs>
+</ds:datastoreItem>
 </file>
</xml_diff>